<commit_message>
Completed the introduction part
</commit_message>
<xml_diff>
--- a/assignments.docx
+++ b/assignments.docx
@@ -3863,17 +3863,82 @@
       <w:pPr>
         <w:jc w:val="both"/>
         <w:rPr>
-          <w:lang w:val="en-US"/>
-        </w:rPr>
-      </w:pPr>
-      <w:r>
-        <w:rPr>
-          <w:lang w:val="en-US"/>
-        </w:rPr>
-        <w:br w:type="page"/>
-      </w:r>
-      <w:bookmarkStart w:id="4" w:name="_GoBack"/>
-      <w:bookmarkEnd w:id="4"/>
+          <w:color w:val="0070C0"/>
+          <w:lang w:val="en-US"/>
+        </w:rPr>
+      </w:pPr>
+    </w:p>
+    <w:p>
+      <w:pPr>
+        <w:jc w:val="both"/>
+        <w:rPr>
+          <w:color w:val="0070C0"/>
+          <w:lang w:val="en-US"/>
+        </w:rPr>
+      </w:pPr>
+    </w:p>
+    <w:p>
+      <w:pPr>
+        <w:jc w:val="both"/>
+        <w:rPr>
+          <w:color w:val="0070C0"/>
+          <w:lang w:val="en-US"/>
+        </w:rPr>
+      </w:pPr>
+    </w:p>
+    <w:p>
+      <w:pPr>
+        <w:jc w:val="both"/>
+        <w:rPr>
+          <w:color w:val="0070C0"/>
+          <w:lang w:val="en-US"/>
+        </w:rPr>
+      </w:pPr>
+    </w:p>
+    <w:p>
+      <w:pPr>
+        <w:jc w:val="both"/>
+        <w:rPr>
+          <w:color w:val="0070C0"/>
+          <w:lang w:val="en-US"/>
+        </w:rPr>
+      </w:pPr>
+    </w:p>
+    <w:p>
+      <w:pPr>
+        <w:jc w:val="both"/>
+        <w:rPr>
+          <w:color w:val="0070C0"/>
+          <w:lang w:val="en-US"/>
+        </w:rPr>
+      </w:pPr>
+    </w:p>
+    <w:p>
+      <w:pPr>
+        <w:jc w:val="both"/>
+        <w:rPr>
+          <w:color w:val="0070C0"/>
+          <w:lang w:val="en-US"/>
+        </w:rPr>
+      </w:pPr>
+    </w:p>
+    <w:p>
+      <w:pPr>
+        <w:jc w:val="both"/>
+        <w:rPr>
+          <w:color w:val="0070C0"/>
+          <w:lang w:val="en-US"/>
+        </w:rPr>
+      </w:pPr>
+    </w:p>
+    <w:p>
+      <w:pPr>
+        <w:jc w:val="both"/>
+        <w:rPr>
+          <w:color w:val="0070C0"/>
+          <w:lang w:val="en-US"/>
+        </w:rPr>
+      </w:pPr>
     </w:p>
     <w:p>
       <w:pPr>
@@ -3882,7 +3947,7 @@
           <w:lang w:val="en-US"/>
         </w:rPr>
       </w:pPr>
-      <w:bookmarkStart w:id="5" w:name="_Toc463301944"/>
+      <w:bookmarkStart w:id="4" w:name="_Toc463301944"/>
       <w:r>
         <w:rPr>
           <w:lang w:val="en-US"/>
@@ -3890,16 +3955,7 @@
         <w:lastRenderedPageBreak/>
         <w:t>Exercise 4</w:t>
       </w:r>
-      <w:bookmarkEnd w:id="5"/>
-    </w:p>
-    <w:p>
-      <w:pPr>
-        <w:rPr>
-          <w:b/>
-          <w:bCs/>
-          <w:lang w:val="en-US"/>
-        </w:rPr>
-      </w:pPr>
+      <w:bookmarkEnd w:id="4"/>
     </w:p>
     <w:p>
       <w:pPr>
@@ -4051,23 +4107,135 @@
           <w:color w:val="0070C0"/>
           <w:lang w:val="en-US"/>
         </w:rPr>
-        <w:t>[Your answer]</w:t>
-      </w:r>
-    </w:p>
-    <w:p>
-      <w:pPr>
+        <w:t>I have</w:t>
+      </w:r>
+      <w:r>
         <w:rPr>
           <w:color w:val="0070C0"/>
           <w:lang w:val="en-US"/>
         </w:rPr>
-      </w:pPr>
+        <w:t xml:space="preserve"> already installed </w:t>
+      </w:r>
+      <w:proofErr w:type="spellStart"/>
       <w:r>
         <w:rPr>
           <w:color w:val="0070C0"/>
           <w:lang w:val="en-US"/>
         </w:rPr>
+        <w:t>git</w:t>
+      </w:r>
+      <w:proofErr w:type="spellEnd"/>
+      <w:r>
+        <w:rPr>
+          <w:color w:val="0070C0"/>
+          <w:lang w:val="en-US"/>
+        </w:rPr>
+        <w:t xml:space="preserve"> </w:t>
+      </w:r>
+      <w:r>
+        <w:rPr>
+          <w:color w:val="0070C0"/>
+          <w:lang w:val="en-US"/>
+        </w:rPr>
+        <w:t xml:space="preserve">in my computer. </w:t>
+      </w:r>
+      <w:r>
+        <w:rPr>
+          <w:color w:val="0070C0"/>
+          <w:lang w:val="en-US"/>
+        </w:rPr>
+        <w:t xml:space="preserve">Here is a snapshot of </w:t>
+      </w:r>
+      <w:proofErr w:type="spellStart"/>
+      <w:r>
+        <w:rPr>
+          <w:color w:val="0070C0"/>
+          <w:lang w:val="en-US"/>
+        </w:rPr>
+        <w:t>git</w:t>
+      </w:r>
+      <w:proofErr w:type="spellEnd"/>
+      <w:r>
+        <w:rPr>
+          <w:color w:val="0070C0"/>
+          <w:lang w:val="en-US"/>
+        </w:rPr>
+        <w:t xml:space="preserve"> bash.</w:t>
+      </w:r>
+      <w:r>
+        <w:rPr>
+          <w:color w:val="0070C0"/>
+          <w:lang w:val="en-US"/>
+        </w:rPr>
         <w:br w:type="page"/>
       </w:r>
+      <w:r>
+        <w:rPr>
+          <w:noProof/>
+          <w:color w:val="0070C0"/>
+          <w:lang w:val="en-US"/>
+        </w:rPr>
+        <w:lastRenderedPageBreak/>
+        <w:drawing>
+          <wp:inline distT="0" distB="0" distL="0" distR="0" wp14:anchorId="0EDBA06C" wp14:editId="18C27D1A">
+            <wp:extent cx="5448300" cy="3076575"/>
+            <wp:effectExtent l="0" t="0" r="0" b="9525"/>
+            <wp:docPr id="8" name="Picture 8"/>
+            <wp:cNvGraphicFramePr>
+              <a:graphicFrameLocks xmlns:a="http://schemas.openxmlformats.org/drawingml/2006/main" noChangeAspect="1"/>
+            </wp:cNvGraphicFramePr>
+            <a:graphic xmlns:a="http://schemas.openxmlformats.org/drawingml/2006/main">
+              <a:graphicData uri="http://schemas.openxmlformats.org/drawingml/2006/picture">
+                <pic:pic xmlns:pic="http://schemas.openxmlformats.org/drawingml/2006/picture">
+                  <pic:nvPicPr>
+                    <pic:cNvPr id="8" name="Git.JPG"/>
+                    <pic:cNvPicPr/>
+                  </pic:nvPicPr>
+                  <pic:blipFill>
+                    <a:blip r:embed="rId19">
+                      <a:extLst>
+                        <a:ext uri="{28A0092B-C50C-407E-A947-70E740481C1C}">
+                          <a14:useLocalDpi xmlns:a14="http://schemas.microsoft.com/office/drawing/2010/main" val="0"/>
+                        </a:ext>
+                      </a:extLst>
+                    </a:blip>
+                    <a:stretch>
+                      <a:fillRect/>
+                    </a:stretch>
+                  </pic:blipFill>
+                  <pic:spPr>
+                    <a:xfrm>
+                      <a:off x="0" y="0"/>
+                      <a:ext cx="5448300" cy="3076575"/>
+                    </a:xfrm>
+                    <a:prstGeom prst="rect">
+                      <a:avLst/>
+                    </a:prstGeom>
+                  </pic:spPr>
+                </pic:pic>
+              </a:graphicData>
+            </a:graphic>
+          </wp:inline>
+        </w:drawing>
+      </w:r>
+    </w:p>
+    <w:p>
+      <w:pPr>
+        <w:jc w:val="both"/>
+        <w:rPr>
+          <w:color w:val="0070C0"/>
+          <w:lang w:val="en-US"/>
+        </w:rPr>
+      </w:pPr>
+    </w:p>
+    <w:p>
+      <w:pPr>
+        <w:jc w:val="both"/>
+        <w:rPr>
+          <w:color w:val="0070C0"/>
+          <w:lang w:val="en-US"/>
+        </w:rPr>
+      </w:pPr>
     </w:p>
     <w:p>
       <w:pPr>
@@ -4076,12 +4244,11 @@
           <w:lang w:val="en-US"/>
         </w:rPr>
       </w:pPr>
-      <w:bookmarkStart w:id="6" w:name="_Toc463301945"/>
-      <w:r>
-        <w:rPr>
-          <w:lang w:val="en-US"/>
-        </w:rPr>
-        <w:lastRenderedPageBreak/>
+      <w:bookmarkStart w:id="5" w:name="_Toc463301945"/>
+      <w:r>
+        <w:rPr>
+          <w:lang w:val="en-US"/>
+        </w:rPr>
         <w:t xml:space="preserve">Exercise </w:t>
       </w:r>
       <w:r>
@@ -4090,7 +4257,7 @@
         </w:rPr>
         <w:t>5</w:t>
       </w:r>
-      <w:bookmarkEnd w:id="6"/>
+      <w:bookmarkEnd w:id="5"/>
     </w:p>
     <w:p>
       <w:pPr>
@@ -4174,7 +4341,7 @@
                     <pic:cNvPicPr/>
                   </pic:nvPicPr>
                   <pic:blipFill>
-                    <a:blip r:embed="rId19"/>
+                    <a:blip r:embed="rId20"/>
                     <a:stretch>
                       <a:fillRect/>
                     </a:stretch>
@@ -4217,13 +4384,17 @@
           <w:lang w:val="en-US"/>
         </w:rPr>
       </w:pPr>
+      <w:proofErr w:type="spellStart"/>
+      <w:proofErr w:type="gramStart"/>
       <w:r>
         <w:rPr>
           <w:color w:val="0070C0"/>
           <w:lang w:val="en-US"/>
         </w:rPr>
-        <w:t>[Your answer]</w:t>
-      </w:r>
+        <w:t>aashisr</w:t>
+      </w:r>
+      <w:proofErr w:type="spellEnd"/>
+      <w:proofErr w:type="gramEnd"/>
     </w:p>
     <w:p>
       <w:pPr>
@@ -4241,13 +4412,6 @@
           <w:lang w:val="en-US"/>
         </w:rPr>
       </w:pPr>
-      <w:r>
-        <w:rPr>
-          <w:color w:val="0070C0"/>
-          <w:lang w:val="en-US"/>
-        </w:rPr>
-        <w:br w:type="page"/>
-      </w:r>
     </w:p>
     <w:p>
       <w:pPr>
@@ -4256,23 +4420,22 @@
           <w:lang w:val="en-US"/>
         </w:rPr>
       </w:pPr>
-      <w:bookmarkStart w:id="7" w:name="_Toc458980651"/>
-      <w:bookmarkStart w:id="8" w:name="_Toc463301946"/>
-      <w:r>
-        <w:rPr>
-          <w:lang w:val="en-US"/>
-        </w:rPr>
-        <w:lastRenderedPageBreak/>
+      <w:bookmarkStart w:id="6" w:name="_Toc458980651"/>
+      <w:bookmarkStart w:id="7" w:name="_Toc463301946"/>
+      <w:r>
+        <w:rPr>
+          <w:lang w:val="en-US"/>
+        </w:rPr>
         <w:t xml:space="preserve">Exercise </w:t>
       </w:r>
+      <w:bookmarkEnd w:id="6"/>
+      <w:r>
+        <w:rPr>
+          <w:lang w:val="en-US"/>
+        </w:rPr>
+        <w:t>6</w:t>
+      </w:r>
       <w:bookmarkEnd w:id="7"/>
-      <w:r>
-        <w:rPr>
-          <w:lang w:val="en-US"/>
-        </w:rPr>
-        <w:t>6</w:t>
-      </w:r>
-      <w:bookmarkEnd w:id="8"/>
     </w:p>
     <w:p>
       <w:pPr>
@@ -4330,7 +4493,7 @@
                     </pic:cNvPicPr>
                   </pic:nvPicPr>
                   <pic:blipFill>
-                    <a:blip r:embed="rId20">
+                    <a:blip r:embed="rId21">
                       <a:extLst>
                         <a:ext uri="{28A0092B-C50C-407E-A947-70E740481C1C}">
                           <a14:useLocalDpi xmlns:a14="http://schemas.microsoft.com/office/drawing/2010/main" val="0"/>
@@ -4389,6 +4552,18 @@
         </w:rPr>
         <w:t>Link 1:</w:t>
       </w:r>
+      <w:r>
+        <w:rPr>
+          <w:lang w:val="en-US"/>
+        </w:rPr>
+        <w:t xml:space="preserve"> </w:t>
+      </w:r>
+      <w:r>
+        <w:rPr>
+          <w:lang w:val="en-US"/>
+        </w:rPr>
+        <w:t>https://www.smashingmagazine.com/2008/09/the-top-7-open-source-version-control-systems/</w:t>
+      </w:r>
     </w:p>
     <w:p>
       <w:pPr>
@@ -4403,6 +4578,12 @@
         </w:rPr>
         <w:t xml:space="preserve">Subject: </w:t>
       </w:r>
+      <w:r>
+        <w:rPr>
+          <w:lang w:val="en-US"/>
+        </w:rPr>
+        <w:t>Version Control Systems</w:t>
+      </w:r>
     </w:p>
     <w:p>
       <w:pPr>
@@ -4431,7 +4612,39 @@
           <w:color w:val="0070C0"/>
           <w:lang w:val="en-US"/>
         </w:rPr>
-        <w:t>[Your answer]</w:t>
+        <w:t xml:space="preserve">I learned how </w:t>
+      </w:r>
+      <w:proofErr w:type="spellStart"/>
+      <w:r>
+        <w:rPr>
+          <w:color w:val="0070C0"/>
+          <w:lang w:val="en-US"/>
+        </w:rPr>
+        <w:t>git</w:t>
+      </w:r>
+      <w:proofErr w:type="spellEnd"/>
+      <w:r>
+        <w:rPr>
+          <w:color w:val="0070C0"/>
+          <w:lang w:val="en-US"/>
+        </w:rPr>
+        <w:t xml:space="preserve"> works in comparison to other version control systems. </w:t>
+      </w:r>
+      <w:proofErr w:type="spellStart"/>
+      <w:r>
+        <w:rPr>
+          <w:color w:val="0070C0"/>
+          <w:lang w:val="en-US"/>
+        </w:rPr>
+        <w:t>Git</w:t>
+      </w:r>
+      <w:proofErr w:type="spellEnd"/>
+      <w:r>
+        <w:rPr>
+          <w:color w:val="0070C0"/>
+          <w:lang w:val="en-US"/>
+        </w:rPr>
+        <w:t xml:space="preserve"> is a distributed version control system in which different branches hold different parts of the code unlike on other version control systems where only one master copy is used.</w:t>
       </w:r>
     </w:p>
     <w:p>
@@ -4453,6 +4666,18 @@
         </w:rPr>
         <w:t>:</w:t>
       </w:r>
+      <w:r>
+        <w:rPr>
+          <w:lang w:val="en-US"/>
+        </w:rPr>
+        <w:t xml:space="preserve"> </w:t>
+      </w:r>
+      <w:r>
+        <w:rPr>
+          <w:lang w:val="en-US"/>
+        </w:rPr>
+        <w:t>https://opensource.com/business/15/7/six-continuous-integration-tools</w:t>
+      </w:r>
     </w:p>
     <w:p>
       <w:pPr>
@@ -4467,6 +4692,12 @@
         </w:rPr>
         <w:t xml:space="preserve">Subject: </w:t>
       </w:r>
+      <w:r>
+        <w:rPr>
+          <w:lang w:val="en-US"/>
+        </w:rPr>
+        <w:t>Continuation integration tools</w:t>
+      </w:r>
     </w:p>
     <w:p>
       <w:pPr>
@@ -4486,16 +4717,131 @@
       <w:pPr>
         <w:jc w:val="both"/>
         <w:rPr>
-          <w:lang w:val="en-US"/>
-        </w:rPr>
-      </w:pPr>
-      <w:r>
-        <w:rPr>
           <w:color w:val="0070C0"/>
           <w:lang w:val="en-US"/>
         </w:rPr>
-        <w:t>[Your answer]</w:t>
-      </w:r>
+      </w:pPr>
+      <w:r>
+        <w:rPr>
+          <w:color w:val="0070C0"/>
+          <w:lang w:val="en-US"/>
+        </w:rPr>
+        <w:t xml:space="preserve">Here is a comparison of six open source continuous integration tools. Jenkins, </w:t>
+      </w:r>
+      <w:proofErr w:type="spellStart"/>
+      <w:r>
+        <w:rPr>
+          <w:color w:val="0070C0"/>
+          <w:lang w:val="en-US"/>
+        </w:rPr>
+        <w:t>buildbot</w:t>
+      </w:r>
+      <w:proofErr w:type="spellEnd"/>
+      <w:r>
+        <w:rPr>
+          <w:color w:val="0070C0"/>
+          <w:lang w:val="en-US"/>
+        </w:rPr>
+        <w:t xml:space="preserve">, </w:t>
+      </w:r>
+      <w:proofErr w:type="spellStart"/>
+      <w:proofErr w:type="gramStart"/>
+      <w:r>
+        <w:rPr>
+          <w:color w:val="0070C0"/>
+          <w:lang w:val="en-US"/>
+        </w:rPr>
+        <w:t>travis</w:t>
+      </w:r>
+      <w:proofErr w:type="spellEnd"/>
+      <w:proofErr w:type="gramEnd"/>
+      <w:r>
+        <w:rPr>
+          <w:color w:val="0070C0"/>
+          <w:lang w:val="en-US"/>
+        </w:rPr>
+        <w:t xml:space="preserve"> CI, strider, Go, Integrity, </w:t>
+      </w:r>
+      <w:proofErr w:type="spellStart"/>
+      <w:r>
+        <w:rPr>
+          <w:color w:val="0070C0"/>
+          <w:lang w:val="en-US"/>
+        </w:rPr>
+        <w:t>etc</w:t>
+      </w:r>
+      <w:proofErr w:type="spellEnd"/>
+      <w:r>
+        <w:rPr>
+          <w:color w:val="0070C0"/>
+          <w:lang w:val="en-US"/>
+        </w:rPr>
+        <w:t xml:space="preserve"> are the widely used version control systems. They were built on different programming languages such as Integrity on </w:t>
+      </w:r>
+      <w:r>
+        <w:rPr>
+          <w:color w:val="0070C0"/>
+          <w:lang w:val="en-US"/>
+        </w:rPr>
+        <w:lastRenderedPageBreak/>
+        <w:t xml:space="preserve">Ruby, </w:t>
+      </w:r>
+      <w:proofErr w:type="spellStart"/>
+      <w:r>
+        <w:rPr>
+          <w:color w:val="0070C0"/>
+          <w:lang w:val="en-US"/>
+        </w:rPr>
+        <w:t>Buildbot</w:t>
+      </w:r>
+      <w:proofErr w:type="spellEnd"/>
+      <w:r>
+        <w:rPr>
+          <w:color w:val="0070C0"/>
+          <w:lang w:val="en-US"/>
+        </w:rPr>
+        <w:t xml:space="preserve"> on Python, Jenkins on Java and Strider on Node.JS and </w:t>
+      </w:r>
+      <w:proofErr w:type="spellStart"/>
+      <w:r>
+        <w:rPr>
+          <w:color w:val="0070C0"/>
+          <w:lang w:val="en-US"/>
+        </w:rPr>
+        <w:t>javascript</w:t>
+      </w:r>
+      <w:proofErr w:type="spellEnd"/>
+      <w:r>
+        <w:rPr>
+          <w:color w:val="0070C0"/>
+          <w:lang w:val="en-US"/>
+        </w:rPr>
+        <w:t xml:space="preserve"> with </w:t>
+      </w:r>
+      <w:proofErr w:type="spellStart"/>
+      <w:r>
+        <w:rPr>
+          <w:color w:val="0070C0"/>
+          <w:lang w:val="en-US"/>
+        </w:rPr>
+        <w:t>MongoDb</w:t>
+      </w:r>
+      <w:proofErr w:type="spellEnd"/>
+      <w:r>
+        <w:rPr>
+          <w:color w:val="0070C0"/>
+          <w:lang w:val="en-US"/>
+        </w:rPr>
+        <w:t xml:space="preserve"> as a backing store. </w:t>
+      </w:r>
+    </w:p>
+    <w:p>
+      <w:pPr>
+        <w:jc w:val="both"/>
+        <w:rPr>
+          <w:lang w:val="en-US"/>
+        </w:rPr>
+      </w:pPr>
     </w:p>
     <w:p>
       <w:pPr>
@@ -4516,6 +4862,18 @@
         </w:rPr>
         <w:t>:</w:t>
       </w:r>
+      <w:r>
+        <w:rPr>
+          <w:lang w:val="en-US"/>
+        </w:rPr>
+        <w:t xml:space="preserve"> </w:t>
+      </w:r>
+      <w:r>
+        <w:rPr>
+          <w:lang w:val="en-US"/>
+        </w:rPr>
+        <w:t>https://www.youtube.com/watch?v=Jif2U2oPVI4</w:t>
+      </w:r>
     </w:p>
     <w:p>
       <w:pPr>
@@ -4530,6 +4888,20 @@
         </w:rPr>
         <w:t xml:space="preserve">Subject: </w:t>
       </w:r>
+      <w:r>
+        <w:rPr>
+          <w:lang w:val="en-US"/>
+        </w:rPr>
+        <w:t xml:space="preserve">What is version </w:t>
+      </w:r>
+      <w:proofErr w:type="gramStart"/>
+      <w:r>
+        <w:rPr>
+          <w:lang w:val="en-US"/>
+        </w:rPr>
+        <w:t>control ?</w:t>
+      </w:r>
+      <w:proofErr w:type="gramEnd"/>
     </w:p>
     <w:p>
       <w:pPr>
@@ -4547,31 +4919,115 @@
     </w:p>
     <w:p>
       <w:pPr>
-        <w:jc w:val="both"/>
-        <w:rPr>
-          <w:lang w:val="en-US"/>
-        </w:rPr>
-      </w:pPr>
+        <w:pStyle w:val="ListParagraph"/>
+        <w:numPr>
+          <w:ilvl w:val="0"/>
+          <w:numId w:val="15"/>
+        </w:numPr>
+        <w:jc w:val="both"/>
+        <w:rPr>
+          <w:lang w:val="en-US"/>
+        </w:rPr>
+      </w:pPr>
+      <w:proofErr w:type="spellStart"/>
       <w:r>
         <w:rPr>
           <w:color w:val="0070C0"/>
           <w:lang w:val="en-US"/>
         </w:rPr>
-        <w:t>[Your answer]</w:t>
-      </w:r>
-    </w:p>
-    <w:p>
-      <w:pPr>
+        <w:t>Git</w:t>
+      </w:r>
+      <w:proofErr w:type="spellEnd"/>
+      <w:r>
         <w:rPr>
           <w:color w:val="0070C0"/>
           <w:lang w:val="en-US"/>
         </w:rPr>
-      </w:pPr>
+        <w:t xml:space="preserve"> is a fast and modern implementation of version control.</w:t>
+      </w:r>
+    </w:p>
+    <w:p>
+      <w:pPr>
+        <w:pStyle w:val="ListParagraph"/>
+        <w:numPr>
+          <w:ilvl w:val="0"/>
+          <w:numId w:val="15"/>
+        </w:numPr>
+        <w:jc w:val="both"/>
+        <w:rPr>
+          <w:lang w:val="en-US"/>
+        </w:rPr>
+      </w:pPr>
+      <w:proofErr w:type="spellStart"/>
       <w:r>
         <w:rPr>
           <w:color w:val="0070C0"/>
           <w:lang w:val="en-US"/>
         </w:rPr>
+        <w:t>Git</w:t>
+      </w:r>
+      <w:proofErr w:type="spellEnd"/>
+      <w:r>
+        <w:rPr>
+          <w:color w:val="0070C0"/>
+          <w:lang w:val="en-US"/>
+        </w:rPr>
+        <w:t xml:space="preserve"> provides a history of </w:t>
+      </w:r>
+      <w:r>
+        <w:rPr>
+          <w:color w:val="0070C0"/>
+          <w:lang w:val="en-US"/>
+        </w:rPr>
+        <w:t>content</w:t>
+      </w:r>
+      <w:r>
+        <w:rPr>
+          <w:color w:val="0070C0"/>
+          <w:lang w:val="en-US"/>
+        </w:rPr>
+        <w:t xml:space="preserve"> changes.</w:t>
+      </w:r>
+    </w:p>
+    <w:p>
+      <w:pPr>
+        <w:pStyle w:val="ListParagraph"/>
+        <w:numPr>
+          <w:ilvl w:val="0"/>
+          <w:numId w:val="15"/>
+        </w:numPr>
+        <w:jc w:val="both"/>
+        <w:rPr>
+          <w:lang w:val="en-US"/>
+        </w:rPr>
+      </w:pPr>
+      <w:proofErr w:type="spellStart"/>
+      <w:r>
+        <w:rPr>
+          <w:lang w:val="en-US"/>
+        </w:rPr>
+        <w:t>Git</w:t>
+      </w:r>
+      <w:proofErr w:type="spellEnd"/>
+      <w:r>
+        <w:rPr>
+          <w:lang w:val="en-US"/>
+        </w:rPr>
+        <w:t xml:space="preserve"> facilitates collaborative changes to files.</w:t>
+      </w:r>
+    </w:p>
+    <w:p>
+      <w:pPr>
+        <w:rPr>
+          <w:color w:val="0070C0"/>
+          <w:lang w:val="en-US"/>
+        </w:rPr>
+      </w:pPr>
+      <w:r>
+        <w:rPr>
+          <w:color w:val="0070C0"/>
+          <w:lang w:val="en-US"/>
+        </w:rPr>
         <w:br w:type="page"/>
       </w:r>
     </w:p>
@@ -4582,7 +5038,7 @@
           <w:lang w:val="en-US"/>
         </w:rPr>
       </w:pPr>
-      <w:bookmarkStart w:id="9" w:name="_Toc463301947"/>
+      <w:bookmarkStart w:id="8" w:name="_Toc463301947"/>
       <w:r>
         <w:rPr>
           <w:lang w:val="en-US"/>
@@ -4590,7 +5046,7 @@
         <w:lastRenderedPageBreak/>
         <w:t>Video 1</w:t>
       </w:r>
-      <w:bookmarkEnd w:id="9"/>
+      <w:bookmarkEnd w:id="8"/>
     </w:p>
     <w:p>
       <w:pPr>
@@ -4681,7 +5137,7 @@
                     <pic:cNvPicPr/>
                   </pic:nvPicPr>
                   <pic:blipFill>
-                    <a:blip r:embed="rId21"/>
+                    <a:blip r:embed="rId22"/>
                     <a:stretch>
                       <a:fillRect/>
                     </a:stretch>
@@ -4715,7 +5171,7 @@
         </w:rPr>
         <w:t xml:space="preserve">Link: </w:t>
       </w:r>
-      <w:hyperlink r:id="rId22" w:history="1">
+      <w:hyperlink r:id="rId23" w:history="1">
         <w:r>
           <w:rPr>
             <w:rStyle w:val="Hyperlink"/>
@@ -4806,14 +5262,14 @@
           <w:lang w:val="en-US"/>
         </w:rPr>
       </w:pPr>
-      <w:bookmarkStart w:id="10" w:name="_Toc463301948"/>
+      <w:bookmarkStart w:id="9" w:name="_Toc463301948"/>
       <w:r>
         <w:rPr>
           <w:lang w:val="en-US"/>
         </w:rPr>
         <w:t>Intermediate part</w:t>
       </w:r>
-      <w:bookmarkEnd w:id="10"/>
+      <w:bookmarkEnd w:id="9"/>
     </w:p>
     <w:p>
       <w:pPr>
@@ -4848,7 +5304,7 @@
           <w:lang w:val="en-US"/>
         </w:rPr>
       </w:pPr>
-      <w:bookmarkStart w:id="11" w:name="_Toc463301949"/>
+      <w:bookmarkStart w:id="10" w:name="_Toc463301949"/>
       <w:r>
         <w:rPr>
           <w:lang w:val="en-US"/>
@@ -4862,7 +5318,7 @@
         </w:rPr>
         <w:t>7</w:t>
       </w:r>
-      <w:bookmarkEnd w:id="11"/>
+      <w:bookmarkEnd w:id="10"/>
     </w:p>
     <w:p>
       <w:pPr>
@@ -4956,7 +5412,7 @@
                     </pic:cNvPicPr>
                   </pic:nvPicPr>
                   <pic:blipFill>
-                    <a:blip r:embed="rId23">
+                    <a:blip r:embed="rId24">
                       <a:extLst>
                         <a:ext uri="{28A0092B-C50C-407E-A947-70E740481C1C}">
                           <a14:useLocalDpi xmlns:a14="http://schemas.microsoft.com/office/drawing/2010/main" val="0"/>
@@ -5238,7 +5694,30 @@
           <w:color w:val="00B0F0"/>
           <w:lang w:val="en-US"/>
         </w:rPr>
-        <w:t xml:space="preserve">____________ </w:t>
+        <w:t>____</w:t>
+      </w:r>
+      <w:proofErr w:type="spellStart"/>
+      <w:r>
+        <w:rPr>
+          <w:color w:val="00B0F0"/>
+          <w:lang w:val="en-US"/>
+        </w:rPr>
+        <w:t>git</w:t>
+      </w:r>
+      <w:proofErr w:type="spellEnd"/>
+      <w:r>
+        <w:rPr>
+          <w:color w:val="00B0F0"/>
+          <w:lang w:val="en-US"/>
+        </w:rPr>
+        <w:t xml:space="preserve"> clean</w:t>
+      </w:r>
+      <w:r>
+        <w:rPr>
+          <w:color w:val="00B0F0"/>
+          <w:lang w:val="en-US"/>
+        </w:rPr>
+        <w:t xml:space="preserve">________ </w:t>
       </w:r>
       <w:r>
         <w:rPr>
@@ -5279,7 +5758,16 @@
           <w:color w:val="00B0F0"/>
           <w:lang w:val="en-US"/>
         </w:rPr>
-        <w:t xml:space="preserve">____________ </w:t>
+        <w:t>___</w:t>
+      </w:r>
+      <w:bookmarkStart w:id="11" w:name="_GoBack"/>
+      <w:bookmarkEnd w:id="11"/>
+      <w:r>
+        <w:rPr>
+          <w:color w:val="00B0F0"/>
+          <w:lang w:val="en-US"/>
+        </w:rPr>
+        <w:t xml:space="preserve">_________ </w:t>
       </w:r>
       <w:r>
         <w:rPr>
@@ -5898,7 +6386,7 @@
                     </pic:cNvPicPr>
                   </pic:nvPicPr>
                   <pic:blipFill>
-                    <a:blip r:embed="rId24">
+                    <a:blip r:embed="rId25">
                       <a:extLst>
                         <a:ext uri="{28A0092B-C50C-407E-A947-70E740481C1C}">
                           <a14:useLocalDpi xmlns:a14="http://schemas.microsoft.com/office/drawing/2010/main" val="0"/>
@@ -6122,7 +6610,7 @@
                     </pic:cNvPicPr>
                   </pic:nvPicPr>
                   <pic:blipFill>
-                    <a:blip r:embed="rId20">
+                    <a:blip r:embed="rId21">
                       <a:extLst>
                         <a:ext uri="{28A0092B-C50C-407E-A947-70E740481C1C}">
                           <a14:useLocalDpi xmlns:a14="http://schemas.microsoft.com/office/drawing/2010/main" val="0"/>
@@ -6552,7 +7040,7 @@
                     </pic:cNvPicPr>
                   </pic:nvPicPr>
                   <pic:blipFill>
-                    <a:blip r:embed="rId23">
+                    <a:blip r:embed="rId24">
                       <a:extLst>
                         <a:ext uri="{28A0092B-C50C-407E-A947-70E740481C1C}">
                           <a14:useLocalDpi xmlns:a14="http://schemas.microsoft.com/office/drawing/2010/main" val="0"/>
@@ -7247,7 +7735,7 @@
                     </pic:cNvPicPr>
                   </pic:nvPicPr>
                   <pic:blipFill>
-                    <a:blip r:embed="rId25">
+                    <a:blip r:embed="rId26">
                       <a:extLst>
                         <a:ext uri="{28A0092B-C50C-407E-A947-70E740481C1C}">
                           <a14:useLocalDpi xmlns:a14="http://schemas.microsoft.com/office/drawing/2010/main" val="0"/>
@@ -7436,7 +7924,7 @@
                     </pic:cNvPicPr>
                   </pic:nvPicPr>
                   <pic:blipFill>
-                    <a:blip r:embed="rId26">
+                    <a:blip r:embed="rId27">
                       <a:extLst>
                         <a:ext uri="{28A0092B-C50C-407E-A947-70E740481C1C}">
                           <a14:useLocalDpi xmlns:a14="http://schemas.microsoft.com/office/drawing/2010/main" val="0"/>
@@ -7630,7 +8118,7 @@
                     </pic:cNvPicPr>
                   </pic:nvPicPr>
                   <pic:blipFill>
-                    <a:blip r:embed="rId27">
+                    <a:blip r:embed="rId28">
                       <a:extLst>
                         <a:ext uri="{28A0092B-C50C-407E-A947-70E740481C1C}">
                           <a14:useLocalDpi xmlns:a14="http://schemas.microsoft.com/office/drawing/2010/main" val="0"/>
@@ -7828,7 +8316,7 @@
                     </pic:cNvPicPr>
                   </pic:nvPicPr>
                   <pic:blipFill>
-                    <a:blip r:embed="rId20">
+                    <a:blip r:embed="rId21">
                       <a:extLst>
                         <a:ext uri="{28A0092B-C50C-407E-A947-70E740481C1C}">
                           <a14:useLocalDpi xmlns:a14="http://schemas.microsoft.com/office/drawing/2010/main" val="0"/>
@@ -10994,7 +11482,7 @@
                     </pic:cNvPicPr>
                   </pic:nvPicPr>
                   <pic:blipFill>
-                    <a:blip r:embed="rId28" cstate="print">
+                    <a:blip r:embed="rId29" cstate="print">
                       <a:extLst>
                         <a:ext uri="{28A0092B-C50C-407E-A947-70E740481C1C}">
                           <a14:useLocalDpi xmlns:a14="http://schemas.microsoft.com/office/drawing/2010/main" val="0"/>
@@ -11057,7 +11545,7 @@
                     </pic:cNvPicPr>
                   </pic:nvPicPr>
                   <pic:blipFill>
-                    <a:blip r:embed="rId29" cstate="print">
+                    <a:blip r:embed="rId30" cstate="print">
                       <a:extLst>
                         <a:ext uri="{28A0092B-C50C-407E-A947-70E740481C1C}">
                           <a14:useLocalDpi xmlns:a14="http://schemas.microsoft.com/office/drawing/2010/main" val="0"/>
@@ -11098,8 +11586,8 @@
       </w:pPr>
     </w:p>
     <w:sectPr>
-      <w:headerReference w:type="default" r:id="rId30"/>
-      <w:footerReference w:type="default" r:id="rId31"/>
+      <w:headerReference w:type="default" r:id="rId31"/>
+      <w:footerReference w:type="default" r:id="rId32"/>
       <w:pgSz w:w="11906" w:h="16838" w:code="9"/>
       <w:pgMar w:top="1134" w:right="1274" w:bottom="1135" w:left="1170" w:header="567" w:footer="567" w:gutter="0"/>
       <w:pgNumType w:start="0"/>
@@ -11170,7 +11658,7 @@
           <w:rPr>
             <w:noProof/>
           </w:rPr>
-          <w:t>6</w:t>
+          <w:t>12</w:t>
         </w:r>
         <w:r>
           <w:rPr>
@@ -11460,6 +11948,120 @@
     </w:lvl>
   </w:abstractNum>
   <w:abstractNum w:abstractNumId="10" w15:restartNumberingAfterBreak="0">
+    <w:nsid w:val="1C076FFA"/>
+    <w:multiLevelType w:val="hybridMultilevel"/>
+    <w:tmpl w:val="183E5714"/>
+    <w:lvl w:ilvl="0" w:tplc="03B69608">
+      <w:start w:val="1"/>
+      <w:numFmt w:val="bullet"/>
+      <w:lvlText w:val="-"/>
+      <w:lvlJc w:val="left"/>
+      <w:pPr>
+        <w:ind w:left="720" w:hanging="360"/>
+      </w:pPr>
+      <w:rPr>
+        <w:rFonts w:ascii="Calibri" w:eastAsiaTheme="minorHAnsi" w:hAnsi="Calibri" w:cs="Calibri" w:hint="default"/>
+        <w:color w:val="0070C0"/>
+      </w:rPr>
+    </w:lvl>
+    <w:lvl w:ilvl="1" w:tplc="04090003" w:tentative="1">
+      <w:start w:val="1"/>
+      <w:numFmt w:val="bullet"/>
+      <w:lvlText w:val="o"/>
+      <w:lvlJc w:val="left"/>
+      <w:pPr>
+        <w:ind w:left="1440" w:hanging="360"/>
+      </w:pPr>
+      <w:rPr>
+        <w:rFonts w:ascii="Courier New" w:hAnsi="Courier New" w:cs="Courier New" w:hint="default"/>
+      </w:rPr>
+    </w:lvl>
+    <w:lvl w:ilvl="2" w:tplc="04090005" w:tentative="1">
+      <w:start w:val="1"/>
+      <w:numFmt w:val="bullet"/>
+      <w:lvlText w:val=""/>
+      <w:lvlJc w:val="left"/>
+      <w:pPr>
+        <w:ind w:left="2160" w:hanging="360"/>
+      </w:pPr>
+      <w:rPr>
+        <w:rFonts w:ascii="Wingdings" w:hAnsi="Wingdings" w:hint="default"/>
+      </w:rPr>
+    </w:lvl>
+    <w:lvl w:ilvl="3" w:tplc="04090001" w:tentative="1">
+      <w:start w:val="1"/>
+      <w:numFmt w:val="bullet"/>
+      <w:lvlText w:val=""/>
+      <w:lvlJc w:val="left"/>
+      <w:pPr>
+        <w:ind w:left="2880" w:hanging="360"/>
+      </w:pPr>
+      <w:rPr>
+        <w:rFonts w:ascii="Symbol" w:hAnsi="Symbol" w:hint="default"/>
+      </w:rPr>
+    </w:lvl>
+    <w:lvl w:ilvl="4" w:tplc="04090003" w:tentative="1">
+      <w:start w:val="1"/>
+      <w:numFmt w:val="bullet"/>
+      <w:lvlText w:val="o"/>
+      <w:lvlJc w:val="left"/>
+      <w:pPr>
+        <w:ind w:left="3600" w:hanging="360"/>
+      </w:pPr>
+      <w:rPr>
+        <w:rFonts w:ascii="Courier New" w:hAnsi="Courier New" w:cs="Courier New" w:hint="default"/>
+      </w:rPr>
+    </w:lvl>
+    <w:lvl w:ilvl="5" w:tplc="04090005" w:tentative="1">
+      <w:start w:val="1"/>
+      <w:numFmt w:val="bullet"/>
+      <w:lvlText w:val=""/>
+      <w:lvlJc w:val="left"/>
+      <w:pPr>
+        <w:ind w:left="4320" w:hanging="360"/>
+      </w:pPr>
+      <w:rPr>
+        <w:rFonts w:ascii="Wingdings" w:hAnsi="Wingdings" w:hint="default"/>
+      </w:rPr>
+    </w:lvl>
+    <w:lvl w:ilvl="6" w:tplc="04090001" w:tentative="1">
+      <w:start w:val="1"/>
+      <w:numFmt w:val="bullet"/>
+      <w:lvlText w:val=""/>
+      <w:lvlJc w:val="left"/>
+      <w:pPr>
+        <w:ind w:left="5040" w:hanging="360"/>
+      </w:pPr>
+      <w:rPr>
+        <w:rFonts w:ascii="Symbol" w:hAnsi="Symbol" w:hint="default"/>
+      </w:rPr>
+    </w:lvl>
+    <w:lvl w:ilvl="7" w:tplc="04090003" w:tentative="1">
+      <w:start w:val="1"/>
+      <w:numFmt w:val="bullet"/>
+      <w:lvlText w:val="o"/>
+      <w:lvlJc w:val="left"/>
+      <w:pPr>
+        <w:ind w:left="5760" w:hanging="360"/>
+      </w:pPr>
+      <w:rPr>
+        <w:rFonts w:ascii="Courier New" w:hAnsi="Courier New" w:cs="Courier New" w:hint="default"/>
+      </w:rPr>
+    </w:lvl>
+    <w:lvl w:ilvl="8" w:tplc="04090005" w:tentative="1">
+      <w:start w:val="1"/>
+      <w:numFmt w:val="bullet"/>
+      <w:lvlText w:val=""/>
+      <w:lvlJc w:val="left"/>
+      <w:pPr>
+        <w:ind w:left="6480" w:hanging="360"/>
+      </w:pPr>
+      <w:rPr>
+        <w:rFonts w:ascii="Wingdings" w:hAnsi="Wingdings" w:hint="default"/>
+      </w:rPr>
+    </w:lvl>
+  </w:abstractNum>
+  <w:abstractNum w:abstractNumId="11" w15:restartNumberingAfterBreak="0">
     <w:nsid w:val="24340899"/>
     <w:multiLevelType w:val="hybridMultilevel"/>
     <w:tmpl w:val="B3FC79C6"/>
@@ -11548,7 +12150,7 @@
       </w:pPr>
     </w:lvl>
   </w:abstractNum>
-  <w:abstractNum w:abstractNumId="11" w15:restartNumberingAfterBreak="0">
+  <w:abstractNum w:abstractNumId="12" w15:restartNumberingAfterBreak="0">
     <w:nsid w:val="2C5317FE"/>
     <w:multiLevelType w:val="hybridMultilevel"/>
     <w:tmpl w:val="3A040904"/>
@@ -11661,7 +12263,7 @@
       </w:rPr>
     </w:lvl>
   </w:abstractNum>
-  <w:abstractNum w:abstractNumId="12" w15:restartNumberingAfterBreak="0">
+  <w:abstractNum w:abstractNumId="13" w15:restartNumberingAfterBreak="0">
     <w:nsid w:val="5D292CA2"/>
     <w:multiLevelType w:val="hybridMultilevel"/>
     <w:tmpl w:val="06762A24"/>
@@ -11750,7 +12352,7 @@
       </w:pPr>
     </w:lvl>
   </w:abstractNum>
-  <w:abstractNum w:abstractNumId="13" w15:restartNumberingAfterBreak="0">
+  <w:abstractNum w:abstractNumId="14" w15:restartNumberingAfterBreak="0">
     <w:nsid w:val="77A9713E"/>
     <w:multiLevelType w:val="hybridMultilevel"/>
     <w:tmpl w:val="31086E8A"/>
@@ -11894,15 +12496,18 @@
     <w:abstractNumId w:val="0"/>
   </w:num>
   <w:num w:numId="11">
+    <w:abstractNumId w:val="14"/>
+  </w:num>
+  <w:num w:numId="12">
     <w:abstractNumId w:val="13"/>
   </w:num>
-  <w:num w:numId="12">
+  <w:num w:numId="13">
     <w:abstractNumId w:val="12"/>
   </w:num>
-  <w:num w:numId="13">
+  <w:num w:numId="14">
     <w:abstractNumId w:val="11"/>
   </w:num>
-  <w:num w:numId="14">
+  <w:num w:numId="15">
     <w:abstractNumId w:val="10"/>
   </w:num>
 </w:numbering>
@@ -14518,7 +15123,7 @@
 </file>
 
 <file path=customXml/itemProps2.xml><?xml version="1.0" encoding="utf-8"?>
-<ds:datastoreItem xmlns:ds="http://schemas.openxmlformats.org/officeDocument/2006/customXml" ds:itemID="{0D1EEF06-6D0F-4911-9D1B-01860826B597}">
+<ds:datastoreItem xmlns:ds="http://schemas.openxmlformats.org/officeDocument/2006/customXml" ds:itemID="{4970E017-D80B-45E0-828C-0081DB190819}">
   <ds:schemaRefs>
     <ds:schemaRef ds:uri="http://schemas.openxmlformats.org/officeDocument/2006/bibliography"/>
   </ds:schemaRefs>

</xml_diff>

<commit_message>
Assignments modified and Quiz added
</commit_message>
<xml_diff>
--- a/assignments.docx
+++ b/assignments.docx
@@ -105,7 +105,6 @@
                                     <w:dataBinding w:prefixMappings="xmlns:ns0='http://schemas.openxmlformats.org/package/2006/metadata/core-properties' xmlns:ns1='http://purl.org/dc/elements/1.1/'" w:xpath="/ns0:coreProperties[1]/ns1:creator[1]" w:storeItemID="{6C3C8BC8-F283-45AE-878A-BAB7291924A1}"/>
                                     <w:text/>
                                   </w:sdtPr>
-                                  <w:sdtEndPr/>
                                   <w:sdtContent>
                                     <w:r>
                                       <w:rPr>
@@ -453,7 +452,7 @@
                                         </pic:cNvPicPr>
                                       </pic:nvPicPr>
                                       <pic:blipFill>
-                                        <a:blip r:embed="rId11" cstate="print">
+                                        <a:blip r:embed="rId9" cstate="print">
                                           <a:extLst>
                                             <a:ext uri="{28A0092B-C50C-407E-A947-70E740481C1C}">
                                               <a14:useLocalDpi xmlns:a14="http://schemas.microsoft.com/office/drawing/2010/main" val="0"/>
@@ -508,7 +507,7 @@
                                         </pic:cNvPicPr>
                                       </pic:nvPicPr>
                                       <pic:blipFill>
-                                        <a:blip r:embed="rId12">
+                                        <a:blip r:embed="rId10">
                                           <a:extLst>
                                             <a:ext uri="{28A0092B-C50C-407E-A947-70E740481C1C}">
                                               <a14:useLocalDpi xmlns:a14="http://schemas.microsoft.com/office/drawing/2010/main" val="0"/>
@@ -654,7 +653,7 @@
                                               <pic:cNvPicPr/>
                                             </pic:nvPicPr>
                                             <pic:blipFill>
-                                              <a:blip r:embed="rId13"/>
+                                              <a:blip r:embed="rId11"/>
                                               <a:stretch>
                                                 <a:fillRect/>
                                               </a:stretch>
@@ -730,7 +729,7 @@
                                         <pic:cNvPicPr/>
                                       </pic:nvPicPr>
                                       <pic:blipFill>
-                                        <a:blip r:embed="rId14"/>
+                                        <a:blip r:embed="rId11"/>
                                         <a:stretch>
                                           <a:fillRect/>
                                         </a:stretch>
@@ -2940,7 +2939,7 @@
                     </pic:cNvPicPr>
                   </pic:nvPicPr>
                   <pic:blipFill>
-                    <a:blip r:embed="rId15">
+                    <a:blip r:embed="rId12">
                       <a:extLst>
                         <a:ext uri="{28A0092B-C50C-407E-A947-70E740481C1C}">
                           <a14:useLocalDpi xmlns:a14="http://schemas.microsoft.com/office/drawing/2010/main" val="0"/>
@@ -3119,7 +3118,7 @@
                     </pic:cNvPicPr>
                   </pic:nvPicPr>
                   <pic:blipFill>
-                    <a:blip r:embed="rId16">
+                    <a:blip r:embed="rId13">
                       <a:extLst>
                         <a:ext uri="{28A0092B-C50C-407E-A947-70E740481C1C}">
                           <a14:useLocalDpi xmlns:a14="http://schemas.microsoft.com/office/drawing/2010/main" val="0"/>
@@ -3746,7 +3745,7 @@
                     </pic:cNvPicPr>
                   </pic:nvPicPr>
                   <pic:blipFill>
-                    <a:blip r:embed="rId17">
+                    <a:blip r:embed="rId14">
                       <a:extLst>
                         <a:ext uri="{28A0092B-C50C-407E-A947-70E740481C1C}">
                           <a14:useLocalDpi xmlns:a14="http://schemas.microsoft.com/office/drawing/2010/main" val="0"/>
@@ -4034,7 +4033,7 @@
                     </pic:cNvPicPr>
                   </pic:nvPicPr>
                   <pic:blipFill>
-                    <a:blip r:embed="rId18">
+                    <a:blip r:embed="rId15">
                       <a:extLst>
                         <a:ext uri="{28A0092B-C50C-407E-A947-70E740481C1C}">
                           <a14:useLocalDpi xmlns:a14="http://schemas.microsoft.com/office/drawing/2010/main" val="0"/>
@@ -4192,7 +4191,7 @@
                     <pic:cNvPicPr/>
                   </pic:nvPicPr>
                   <pic:blipFill>
-                    <a:blip r:embed="rId19">
+                    <a:blip r:embed="rId16">
                       <a:extLst>
                         <a:ext uri="{28A0092B-C50C-407E-A947-70E740481C1C}">
                           <a14:useLocalDpi xmlns:a14="http://schemas.microsoft.com/office/drawing/2010/main" val="0"/>
@@ -4341,7 +4340,7 @@
                     <pic:cNvPicPr/>
                   </pic:nvPicPr>
                   <pic:blipFill>
-                    <a:blip r:embed="rId20"/>
+                    <a:blip r:embed="rId17"/>
                     <a:stretch>
                       <a:fillRect/>
                     </a:stretch>
@@ -4493,7 +4492,7 @@
                     </pic:cNvPicPr>
                   </pic:nvPicPr>
                   <pic:blipFill>
-                    <a:blip r:embed="rId21">
+                    <a:blip r:embed="rId18">
                       <a:extLst>
                         <a:ext uri="{28A0092B-C50C-407E-A947-70E740481C1C}">
                           <a14:useLocalDpi xmlns:a14="http://schemas.microsoft.com/office/drawing/2010/main" val="0"/>
@@ -5137,7 +5136,7 @@
                     <pic:cNvPicPr/>
                   </pic:nvPicPr>
                   <pic:blipFill>
-                    <a:blip r:embed="rId22"/>
+                    <a:blip r:embed="rId19"/>
                     <a:stretch>
                       <a:fillRect/>
                     </a:stretch>
@@ -5171,7 +5170,7 @@
         </w:rPr>
         <w:t xml:space="preserve">Link: </w:t>
       </w:r>
-      <w:hyperlink r:id="rId23" w:history="1">
+      <w:hyperlink r:id="rId20" w:history="1">
         <w:r>
           <w:rPr>
             <w:rStyle w:val="Hyperlink"/>
@@ -5412,7 +5411,7 @@
                     </pic:cNvPicPr>
                   </pic:nvPicPr>
                   <pic:blipFill>
-                    <a:blip r:embed="rId24">
+                    <a:blip r:embed="rId21">
                       <a:extLst>
                         <a:ext uri="{28A0092B-C50C-407E-A947-70E740481C1C}">
                           <a14:useLocalDpi xmlns:a14="http://schemas.microsoft.com/office/drawing/2010/main" val="0"/>
@@ -5758,16 +5757,30 @@
           <w:color w:val="00B0F0"/>
           <w:lang w:val="en-US"/>
         </w:rPr>
-        <w:t>___</w:t>
-      </w:r>
-      <w:bookmarkStart w:id="11" w:name="_GoBack"/>
-      <w:bookmarkEnd w:id="11"/>
+        <w:t>_____</w:t>
+      </w:r>
+      <w:proofErr w:type="spellStart"/>
       <w:r>
         <w:rPr>
           <w:color w:val="00B0F0"/>
           <w:lang w:val="en-US"/>
         </w:rPr>
-        <w:t xml:space="preserve">_________ </w:t>
+        <w:t>git</w:t>
+      </w:r>
+      <w:proofErr w:type="spellEnd"/>
+      <w:r>
+        <w:rPr>
+          <w:color w:val="00B0F0"/>
+          <w:lang w:val="en-US"/>
+        </w:rPr>
+        <w:t xml:space="preserve"> checkout</w:t>
+      </w:r>
+      <w:r>
+        <w:rPr>
+          <w:color w:val="00B0F0"/>
+          <w:lang w:val="en-US"/>
+        </w:rPr>
+        <w:t xml:space="preserve">_______ </w:t>
       </w:r>
       <w:r>
         <w:rPr>
@@ -5788,7 +5801,30 @@
           <w:color w:val="00B0F0"/>
           <w:lang w:val="en-US"/>
         </w:rPr>
-        <w:t xml:space="preserve">____________ </w:t>
+        <w:t>_____</w:t>
+      </w:r>
+      <w:proofErr w:type="spellStart"/>
+      <w:r>
+        <w:rPr>
+          <w:color w:val="00B0F0"/>
+          <w:lang w:val="en-US"/>
+        </w:rPr>
+        <w:t>git</w:t>
+      </w:r>
+      <w:proofErr w:type="spellEnd"/>
+      <w:r>
+        <w:rPr>
+          <w:color w:val="00B0F0"/>
+          <w:lang w:val="en-US"/>
+        </w:rPr>
+        <w:t xml:space="preserve"> stash</w:t>
+      </w:r>
+      <w:r>
+        <w:rPr>
+          <w:color w:val="00B0F0"/>
+          <w:lang w:val="en-US"/>
+        </w:rPr>
+        <w:t xml:space="preserve">_______ </w:t>
       </w:r>
       <w:r>
         <w:rPr>
@@ -5815,7 +5851,30 @@
           <w:color w:val="00B0F0"/>
           <w:lang w:val="en-US"/>
         </w:rPr>
-        <w:t xml:space="preserve">____________ </w:t>
+        <w:t>____</w:t>
+      </w:r>
+      <w:proofErr w:type="spellStart"/>
+      <w:r>
+        <w:rPr>
+          <w:color w:val="00B0F0"/>
+          <w:lang w:val="en-US"/>
+        </w:rPr>
+        <w:t>git</w:t>
+      </w:r>
+      <w:proofErr w:type="spellEnd"/>
+      <w:r>
+        <w:rPr>
+          <w:color w:val="00B0F0"/>
+          <w:lang w:val="en-US"/>
+        </w:rPr>
+        <w:t xml:space="preserve"> clone</w:t>
+      </w:r>
+      <w:r>
+        <w:rPr>
+          <w:color w:val="00B0F0"/>
+          <w:lang w:val="en-US"/>
+        </w:rPr>
+        <w:t xml:space="preserve">________ </w:t>
       </w:r>
       <w:r>
         <w:rPr>
@@ -5864,33 +5923,6 @@
           <w:lang w:val="en-US"/>
         </w:rPr>
         <w:t xml:space="preserve"> repository—it has its own history, manages its own files, and is a completely isolated environment from the original repository.</w:t>
-      </w:r>
-    </w:p>
-    <w:p>
-      <w:pPr>
-        <w:jc w:val="both"/>
-        <w:rPr>
-          <w:lang w:val="en-US"/>
-        </w:rPr>
-      </w:pPr>
-      <w:r>
-        <w:rPr>
-          <w:lang w:val="en-US"/>
-        </w:rPr>
-        <w:t xml:space="preserve">The </w:t>
-      </w:r>
-      <w:r>
-        <w:rPr>
-          <w:color w:val="00B0F0"/>
-          <w:lang w:val="en-US"/>
-        </w:rPr>
-        <w:t xml:space="preserve">____________ </w:t>
-      </w:r>
-      <w:r>
-        <w:rPr>
-          <w:lang w:val="en-US"/>
-        </w:rPr>
-        <w:t xml:space="preserve">command commits the staged snapshot to the project history. </w:t>
       </w:r>
     </w:p>
     <w:p>
@@ -5912,7 +5944,80 @@
           <w:color w:val="00B0F0"/>
           <w:lang w:val="en-US"/>
         </w:rPr>
-        <w:t xml:space="preserve">____________ </w:t>
+        <w:t>___</w:t>
+      </w:r>
+      <w:proofErr w:type="spellStart"/>
+      <w:r>
+        <w:rPr>
+          <w:color w:val="00B0F0"/>
+          <w:lang w:val="en-US"/>
+        </w:rPr>
+        <w:t>git</w:t>
+      </w:r>
+      <w:proofErr w:type="spellEnd"/>
+      <w:r>
+        <w:rPr>
+          <w:color w:val="00B0F0"/>
+          <w:lang w:val="en-US"/>
+        </w:rPr>
+        <w:t xml:space="preserve"> commit</w:t>
+      </w:r>
+      <w:r>
+        <w:rPr>
+          <w:color w:val="00B0F0"/>
+          <w:lang w:val="en-US"/>
+        </w:rPr>
+        <w:t xml:space="preserve">_________ </w:t>
+      </w:r>
+      <w:r>
+        <w:rPr>
+          <w:lang w:val="en-US"/>
+        </w:rPr>
+        <w:t xml:space="preserve">command commits the staged snapshot to the project history. </w:t>
+      </w:r>
+    </w:p>
+    <w:p>
+      <w:pPr>
+        <w:jc w:val="both"/>
+        <w:rPr>
+          <w:lang w:val="en-US"/>
+        </w:rPr>
+      </w:pPr>
+      <w:r>
+        <w:rPr>
+          <w:lang w:val="en-US"/>
+        </w:rPr>
+        <w:t xml:space="preserve">The </w:t>
+      </w:r>
+      <w:r>
+        <w:rPr>
+          <w:color w:val="00B0F0"/>
+          <w:lang w:val="en-US"/>
+        </w:rPr>
+        <w:t>_____</w:t>
+      </w:r>
+      <w:proofErr w:type="spellStart"/>
+      <w:r>
+        <w:rPr>
+          <w:color w:val="00B0F0"/>
+          <w:lang w:val="en-US"/>
+        </w:rPr>
+        <w:t>git</w:t>
+      </w:r>
+      <w:proofErr w:type="spellEnd"/>
+      <w:r>
+        <w:rPr>
+          <w:color w:val="00B0F0"/>
+          <w:lang w:val="en-US"/>
+        </w:rPr>
+        <w:t xml:space="preserve"> status</w:t>
+      </w:r>
+      <w:r>
+        <w:rPr>
+          <w:color w:val="00B0F0"/>
+          <w:lang w:val="en-US"/>
+        </w:rPr>
+        <w:t xml:space="preserve">_______ </w:t>
       </w:r>
       <w:r>
         <w:rPr>
@@ -5953,7 +6058,39 @@
           <w:color w:val="00B0F0"/>
           <w:lang w:val="en-US"/>
         </w:rPr>
-        <w:t xml:space="preserve">____________ </w:t>
+        <w:t>___</w:t>
+      </w:r>
+      <w:proofErr w:type="spellStart"/>
+      <w:r>
+        <w:rPr>
+          <w:color w:val="00B0F0"/>
+          <w:lang w:val="en-US"/>
+        </w:rPr>
+        <w:t>git</w:t>
+      </w:r>
+      <w:proofErr w:type="spellEnd"/>
+      <w:r>
+        <w:rPr>
+          <w:color w:val="00B0F0"/>
+          <w:lang w:val="en-US"/>
+        </w:rPr>
+        <w:t xml:space="preserve"> </w:t>
+      </w:r>
+      <w:proofErr w:type="spellStart"/>
+      <w:r>
+        <w:rPr>
+          <w:color w:val="00B0F0"/>
+          <w:lang w:val="en-US"/>
+        </w:rPr>
+        <w:t>config</w:t>
+      </w:r>
+      <w:proofErr w:type="spellEnd"/>
+      <w:r>
+        <w:rPr>
+          <w:color w:val="00B0F0"/>
+          <w:lang w:val="en-US"/>
+        </w:rPr>
+        <w:t xml:space="preserve">_________ </w:t>
       </w:r>
       <w:r>
         <w:rPr>
@@ -5994,7 +6131,30 @@
           <w:color w:val="00B0F0"/>
           <w:lang w:val="en-US"/>
         </w:rPr>
-        <w:t xml:space="preserve">____________ </w:t>
+        <w:t>____</w:t>
+      </w:r>
+      <w:proofErr w:type="spellStart"/>
+      <w:r>
+        <w:rPr>
+          <w:color w:val="00B0F0"/>
+          <w:lang w:val="en-US"/>
+        </w:rPr>
+        <w:t>git</w:t>
+      </w:r>
+      <w:proofErr w:type="spellEnd"/>
+      <w:r>
+        <w:rPr>
+          <w:color w:val="00B0F0"/>
+          <w:lang w:val="en-US"/>
+        </w:rPr>
+        <w:t xml:space="preserve"> add</w:t>
+      </w:r>
+      <w:r>
+        <w:rPr>
+          <w:color w:val="00B0F0"/>
+          <w:lang w:val="en-US"/>
+        </w:rPr>
+        <w:t xml:space="preserve">________ </w:t>
       </w:r>
       <w:r>
         <w:rPr>
@@ -6035,7 +6195,37 @@
           <w:color w:val="00B0F0"/>
           <w:lang w:val="en-US"/>
         </w:rPr>
-        <w:t xml:space="preserve">____________ </w:t>
+        <w:t>____</w:t>
+      </w:r>
+      <w:proofErr w:type="spellStart"/>
+      <w:r>
+        <w:rPr>
+          <w:color w:val="00B0F0"/>
+          <w:lang w:val="en-US"/>
+        </w:rPr>
+        <w:t>git</w:t>
+      </w:r>
+      <w:proofErr w:type="spellEnd"/>
+      <w:r>
+        <w:rPr>
+          <w:color w:val="00B0F0"/>
+          <w:lang w:val="en-US"/>
+        </w:rPr>
+        <w:t xml:space="preserve"> log</w:t>
+      </w:r>
+      <w:r>
+        <w:rPr>
+          <w:color w:val="00B0F0"/>
+          <w:lang w:val="en-US"/>
+        </w:rPr>
+        <w:t xml:space="preserve"> </w:t>
+      </w:r>
+      <w:r>
+        <w:rPr>
+          <w:color w:val="00B0F0"/>
+          <w:lang w:val="en-US"/>
+        </w:rPr>
+        <w:t xml:space="preserve">________ </w:t>
       </w:r>
       <w:r>
         <w:rPr>
@@ -6062,7 +6252,39 @@
           <w:color w:val="00B0F0"/>
           <w:lang w:val="en-US"/>
         </w:rPr>
-        <w:t xml:space="preserve">____________ </w:t>
+        <w:t>___</w:t>
+      </w:r>
+      <w:proofErr w:type="spellStart"/>
+      <w:r>
+        <w:rPr>
+          <w:color w:val="00B0F0"/>
+          <w:lang w:val="en-US"/>
+        </w:rPr>
+        <w:t>git</w:t>
+      </w:r>
+      <w:proofErr w:type="spellEnd"/>
+      <w:r>
+        <w:rPr>
+          <w:color w:val="00B0F0"/>
+          <w:lang w:val="en-US"/>
+        </w:rPr>
+        <w:t xml:space="preserve"> </w:t>
+      </w:r>
+      <w:proofErr w:type="spellStart"/>
+      <w:r>
+        <w:rPr>
+          <w:color w:val="00B0F0"/>
+          <w:lang w:val="en-US"/>
+        </w:rPr>
+        <w:t>init</w:t>
+      </w:r>
+      <w:proofErr w:type="spellEnd"/>
+      <w:r>
+        <w:rPr>
+          <w:color w:val="00B0F0"/>
+          <w:lang w:val="en-US"/>
+        </w:rPr>
+        <w:t xml:space="preserve">_________ </w:t>
       </w:r>
       <w:r>
         <w:rPr>
@@ -6137,7 +6359,30 @@
           <w:color w:val="00B0F0"/>
           <w:lang w:val="en-US"/>
         </w:rPr>
-        <w:t xml:space="preserve">____________ </w:t>
+        <w:t>____</w:t>
+      </w:r>
+      <w:proofErr w:type="spellStart"/>
+      <w:r>
+        <w:rPr>
+          <w:color w:val="00B0F0"/>
+          <w:lang w:val="en-US"/>
+        </w:rPr>
+        <w:t>git</w:t>
+      </w:r>
+      <w:proofErr w:type="spellEnd"/>
+      <w:r>
+        <w:rPr>
+          <w:color w:val="00B0F0"/>
+          <w:lang w:val="en-US"/>
+        </w:rPr>
+        <w:t xml:space="preserve"> revert</w:t>
+      </w:r>
+      <w:r>
+        <w:rPr>
+          <w:color w:val="00B0F0"/>
+          <w:lang w:val="en-US"/>
+        </w:rPr>
+        <w:t xml:space="preserve">________ </w:t>
       </w:r>
       <w:r>
         <w:rPr>
@@ -6164,7 +6409,30 @@
           <w:color w:val="00B0F0"/>
           <w:lang w:val="en-US"/>
         </w:rPr>
-        <w:t xml:space="preserve">____________ </w:t>
+        <w:t>_____</w:t>
+      </w:r>
+      <w:proofErr w:type="spellStart"/>
+      <w:r>
+        <w:rPr>
+          <w:color w:val="00B0F0"/>
+          <w:lang w:val="en-US"/>
+        </w:rPr>
+        <w:t>git</w:t>
+      </w:r>
+      <w:proofErr w:type="spellEnd"/>
+      <w:r>
+        <w:rPr>
+          <w:color w:val="00B0F0"/>
+          <w:lang w:val="en-US"/>
+        </w:rPr>
+        <w:t xml:space="preserve"> reset</w:t>
+      </w:r>
+      <w:r>
+        <w:rPr>
+          <w:color w:val="00B0F0"/>
+          <w:lang w:val="en-US"/>
+        </w:rPr>
+        <w:t xml:space="preserve">_______ </w:t>
       </w:r>
       <w:r>
         <w:rPr>
@@ -6230,7 +6498,7 @@
           <w:lang w:val="en-US"/>
         </w:rPr>
       </w:pPr>
-      <w:bookmarkStart w:id="12" w:name="_Toc463301950"/>
+      <w:bookmarkStart w:id="11" w:name="_Toc463301950"/>
       <w:r>
         <w:rPr>
           <w:lang w:val="en-US"/>
@@ -6244,7 +6512,7 @@
         </w:rPr>
         <w:t>8</w:t>
       </w:r>
-      <w:bookmarkEnd w:id="12"/>
+      <w:bookmarkEnd w:id="11"/>
     </w:p>
     <w:p>
       <w:pPr>
@@ -6386,7 +6654,7 @@
                     </pic:cNvPicPr>
                   </pic:nvPicPr>
                   <pic:blipFill>
-                    <a:blip r:embed="rId25">
+                    <a:blip r:embed="rId22">
                       <a:extLst>
                         <a:ext uri="{28A0092B-C50C-407E-A947-70E740481C1C}">
                           <a14:useLocalDpi xmlns:a14="http://schemas.microsoft.com/office/drawing/2010/main" val="0"/>
@@ -6521,6 +6789,8 @@
         </w:rPr>
         <w:t>[Your answer]</w:t>
       </w:r>
+      <w:bookmarkStart w:id="12" w:name="_GoBack"/>
+      <w:bookmarkEnd w:id="12"/>
     </w:p>
     <w:p>
       <w:pPr>
@@ -6610,7 +6880,7 @@
                     </pic:cNvPicPr>
                   </pic:nvPicPr>
                   <pic:blipFill>
-                    <a:blip r:embed="rId21">
+                    <a:blip r:embed="rId18">
                       <a:extLst>
                         <a:ext uri="{28A0092B-C50C-407E-A947-70E740481C1C}">
                           <a14:useLocalDpi xmlns:a14="http://schemas.microsoft.com/office/drawing/2010/main" val="0"/>
@@ -6669,6 +6939,18 @@
         </w:rPr>
         <w:t>Link 1:</w:t>
       </w:r>
+      <w:r>
+        <w:rPr>
+          <w:lang w:val="en-US"/>
+        </w:rPr>
+        <w:t xml:space="preserve"> </w:t>
+      </w:r>
+      <w:r>
+        <w:rPr>
+          <w:lang w:val="en-US"/>
+        </w:rPr>
+        <w:t>https://www.siteground.com/tutorials/git/commands.htm</w:t>
+      </w:r>
     </w:p>
     <w:p>
       <w:pPr>
@@ -6683,6 +6965,12 @@
         </w:rPr>
         <w:t xml:space="preserve">Subject: </w:t>
       </w:r>
+      <w:r>
+        <w:rPr>
+          <w:lang w:val="en-US"/>
+        </w:rPr>
+        <w:t>GIT Tutorial Commands</w:t>
+      </w:r>
     </w:p>
     <w:p>
       <w:pPr>
@@ -6711,8 +6999,241 @@
           <w:color w:val="0070C0"/>
           <w:lang w:val="en-US"/>
         </w:rPr>
-        <w:t>[Your answer]</w:t>
-      </w:r>
+        <w:t xml:space="preserve">I learned the major commands used in </w:t>
+      </w:r>
+      <w:proofErr w:type="spellStart"/>
+      <w:r>
+        <w:rPr>
+          <w:color w:val="0070C0"/>
+          <w:lang w:val="en-US"/>
+        </w:rPr>
+        <w:t>git</w:t>
+      </w:r>
+      <w:proofErr w:type="spellEnd"/>
+      <w:r>
+        <w:rPr>
+          <w:color w:val="0070C0"/>
+          <w:lang w:val="en-US"/>
+        </w:rPr>
+        <w:t xml:space="preserve"> along with their description and examples. Some of the major commands are:</w:t>
+      </w:r>
+    </w:p>
+    <w:p>
+      <w:pPr>
+        <w:jc w:val="both"/>
+        <w:rPr>
+          <w:color w:val="0070C0"/>
+          <w:lang w:val="en-US"/>
+        </w:rPr>
+      </w:pPr>
+      <w:r>
+        <w:rPr>
+          <w:color w:val="0070C0"/>
+          <w:lang w:val="en-US"/>
+        </w:rPr>
+        <w:t>-</w:t>
+      </w:r>
+      <w:proofErr w:type="spellStart"/>
+      <w:r>
+        <w:rPr>
+          <w:color w:val="0070C0"/>
+          <w:lang w:val="en-US"/>
+        </w:rPr>
+        <w:t>git</w:t>
+      </w:r>
+      <w:proofErr w:type="spellEnd"/>
+      <w:r>
+        <w:rPr>
+          <w:color w:val="0070C0"/>
+          <w:lang w:val="en-US"/>
+        </w:rPr>
+        <w:t xml:space="preserve"> </w:t>
+      </w:r>
+      <w:proofErr w:type="spellStart"/>
+      <w:r>
+        <w:rPr>
+          <w:color w:val="0070C0"/>
+          <w:lang w:val="en-US"/>
+        </w:rPr>
+        <w:t>config</w:t>
+      </w:r>
+      <w:proofErr w:type="spellEnd"/>
+      <w:r>
+        <w:rPr>
+          <w:color w:val="0070C0"/>
+          <w:lang w:val="en-US"/>
+        </w:rPr>
+        <w:t>: Sets configuration values for username, email</w:t>
+      </w:r>
+    </w:p>
+    <w:p>
+      <w:pPr>
+        <w:jc w:val="both"/>
+        <w:rPr>
+          <w:color w:val="0070C0"/>
+          <w:lang w:val="en-US"/>
+        </w:rPr>
+      </w:pPr>
+      <w:r>
+        <w:rPr>
+          <w:color w:val="0070C0"/>
+          <w:lang w:val="en-US"/>
+        </w:rPr>
+        <w:t>-</w:t>
+      </w:r>
+      <w:proofErr w:type="spellStart"/>
+      <w:r>
+        <w:rPr>
+          <w:color w:val="0070C0"/>
+          <w:lang w:val="en-US"/>
+        </w:rPr>
+        <w:t>git</w:t>
+      </w:r>
+      <w:proofErr w:type="spellEnd"/>
+      <w:r>
+        <w:rPr>
+          <w:color w:val="0070C0"/>
+          <w:lang w:val="en-US"/>
+        </w:rPr>
+        <w:t xml:space="preserve"> </w:t>
+      </w:r>
+      <w:proofErr w:type="spellStart"/>
+      <w:r>
+        <w:rPr>
+          <w:color w:val="0070C0"/>
+          <w:lang w:val="en-US"/>
+        </w:rPr>
+        <w:t>init</w:t>
+      </w:r>
+      <w:proofErr w:type="spellEnd"/>
+      <w:r>
+        <w:rPr>
+          <w:color w:val="0070C0"/>
+          <w:lang w:val="en-US"/>
+        </w:rPr>
+        <w:t xml:space="preserve">: initializes the </w:t>
+      </w:r>
+      <w:proofErr w:type="spellStart"/>
+      <w:r>
+        <w:rPr>
+          <w:color w:val="0070C0"/>
+          <w:lang w:val="en-US"/>
+        </w:rPr>
+        <w:t>git</w:t>
+      </w:r>
+      <w:proofErr w:type="spellEnd"/>
+      <w:r>
+        <w:rPr>
+          <w:color w:val="0070C0"/>
+          <w:lang w:val="en-US"/>
+        </w:rPr>
+        <w:t xml:space="preserve"> repository</w:t>
+      </w:r>
+    </w:p>
+    <w:p>
+      <w:pPr>
+        <w:jc w:val="both"/>
+        <w:rPr>
+          <w:color w:val="0070C0"/>
+          <w:lang w:val="en-US"/>
+        </w:rPr>
+      </w:pPr>
+      <w:r>
+        <w:rPr>
+          <w:color w:val="0070C0"/>
+          <w:lang w:val="en-US"/>
+        </w:rPr>
+        <w:t>-</w:t>
+      </w:r>
+      <w:proofErr w:type="spellStart"/>
+      <w:r>
+        <w:rPr>
+          <w:color w:val="0070C0"/>
+          <w:lang w:val="en-US"/>
+        </w:rPr>
+        <w:t>git</w:t>
+      </w:r>
+      <w:proofErr w:type="spellEnd"/>
+      <w:r>
+        <w:rPr>
+          <w:color w:val="0070C0"/>
+          <w:lang w:val="en-US"/>
+        </w:rPr>
+        <w:t xml:space="preserve"> add: </w:t>
+      </w:r>
+      <w:proofErr w:type="gramStart"/>
+      <w:r>
+        <w:rPr>
+          <w:color w:val="0070C0"/>
+          <w:lang w:val="en-US"/>
+        </w:rPr>
+        <w:t>adds</w:t>
+      </w:r>
+      <w:proofErr w:type="gramEnd"/>
+      <w:r>
+        <w:rPr>
+          <w:color w:val="0070C0"/>
+          <w:lang w:val="en-US"/>
+        </w:rPr>
+        <w:t xml:space="preserve"> changed files from the working directory to the repository</w:t>
+      </w:r>
+    </w:p>
+    <w:p>
+      <w:pPr>
+        <w:jc w:val="both"/>
+        <w:rPr>
+          <w:color w:val="0070C0"/>
+          <w:lang w:val="en-US"/>
+        </w:rPr>
+      </w:pPr>
+      <w:r>
+        <w:rPr>
+          <w:color w:val="0070C0"/>
+          <w:lang w:val="en-US"/>
+        </w:rPr>
+        <w:t>-</w:t>
+      </w:r>
+      <w:proofErr w:type="spellStart"/>
+      <w:r>
+        <w:rPr>
+          <w:color w:val="0070C0"/>
+          <w:lang w:val="en-US"/>
+        </w:rPr>
+        <w:t>git</w:t>
+      </w:r>
+      <w:proofErr w:type="spellEnd"/>
+      <w:r>
+        <w:rPr>
+          <w:color w:val="0070C0"/>
+          <w:lang w:val="en-US"/>
+        </w:rPr>
+        <w:t xml:space="preserve"> commit: </w:t>
+      </w:r>
+      <w:proofErr w:type="spellStart"/>
+      <w:r>
+        <w:rPr>
+          <w:color w:val="0070C0"/>
+          <w:lang w:val="en-US"/>
+        </w:rPr>
+        <w:t>git</w:t>
+      </w:r>
+      <w:proofErr w:type="spellEnd"/>
+      <w:r>
+        <w:rPr>
+          <w:color w:val="0070C0"/>
+          <w:lang w:val="en-US"/>
+        </w:rPr>
+        <w:t xml:space="preserve"> commit commits to the file changed with a message and sets it to point to that commit</w:t>
+      </w:r>
+    </w:p>
+    <w:p>
+      <w:pPr>
+        <w:jc w:val="both"/>
+        <w:rPr>
+          <w:color w:val="0070C0"/>
+          <w:lang w:val="en-US"/>
+        </w:rPr>
+      </w:pPr>
     </w:p>
     <w:p>
       <w:pPr>
@@ -6774,6 +7295,7 @@
           <w:color w:val="0070C0"/>
           <w:lang w:val="en-US"/>
         </w:rPr>
+        <w:lastRenderedPageBreak/>
         <w:t>[Your answer]</w:t>
       </w:r>
     </w:p>
@@ -7040,7 +7562,7 @@
                     </pic:cNvPicPr>
                   </pic:nvPicPr>
                   <pic:blipFill>
-                    <a:blip r:embed="rId24">
+                    <a:blip r:embed="rId21">
                       <a:extLst>
                         <a:ext uri="{28A0092B-C50C-407E-A947-70E740481C1C}">
                           <a14:useLocalDpi xmlns:a14="http://schemas.microsoft.com/office/drawing/2010/main" val="0"/>
@@ -7735,7 +8257,7 @@
                     </pic:cNvPicPr>
                   </pic:nvPicPr>
                   <pic:blipFill>
-                    <a:blip r:embed="rId26">
+                    <a:blip r:embed="rId23">
                       <a:extLst>
                         <a:ext uri="{28A0092B-C50C-407E-A947-70E740481C1C}">
                           <a14:useLocalDpi xmlns:a14="http://schemas.microsoft.com/office/drawing/2010/main" val="0"/>
@@ -7924,7 +8446,7 @@
                     </pic:cNvPicPr>
                   </pic:nvPicPr>
                   <pic:blipFill>
-                    <a:blip r:embed="rId27">
+                    <a:blip r:embed="rId24">
                       <a:extLst>
                         <a:ext uri="{28A0092B-C50C-407E-A947-70E740481C1C}">
                           <a14:useLocalDpi xmlns:a14="http://schemas.microsoft.com/office/drawing/2010/main" val="0"/>
@@ -8118,7 +8640,7 @@
                     </pic:cNvPicPr>
                   </pic:nvPicPr>
                   <pic:blipFill>
-                    <a:blip r:embed="rId28">
+                    <a:blip r:embed="rId25">
                       <a:extLst>
                         <a:ext uri="{28A0092B-C50C-407E-A947-70E740481C1C}">
                           <a14:useLocalDpi xmlns:a14="http://schemas.microsoft.com/office/drawing/2010/main" val="0"/>
@@ -8316,7 +8838,7 @@
                     </pic:cNvPicPr>
                   </pic:nvPicPr>
                   <pic:blipFill>
-                    <a:blip r:embed="rId21">
+                    <a:blip r:embed="rId18">
                       <a:extLst>
                         <a:ext uri="{28A0092B-C50C-407E-A947-70E740481C1C}">
                           <a14:useLocalDpi xmlns:a14="http://schemas.microsoft.com/office/drawing/2010/main" val="0"/>
@@ -11017,16 +11539,7 @@
           <w:szCs w:val="28"/>
           <w:lang w:val="en-US"/>
         </w:rPr>
-        <w:t>[</w:t>
-      </w:r>
-      <w:r>
-        <w:rPr>
-          <w:rFonts w:asciiTheme="minorHAnsi" w:hAnsiTheme="minorHAnsi"/>
-          <w:color w:val="365F91" w:themeColor="accent1" w:themeShade="BF"/>
-          <w:szCs w:val="28"/>
-          <w:lang w:val="en-US"/>
-        </w:rPr>
-        <w:t>Answer here]</w:t>
+        <w:t>There is no question no. 22 in Quiz.</w:t>
       </w:r>
     </w:p>
     <w:p>
@@ -11482,7 +11995,7 @@
                     </pic:cNvPicPr>
                   </pic:nvPicPr>
                   <pic:blipFill>
-                    <a:blip r:embed="rId29" cstate="print">
+                    <a:blip r:embed="rId26" cstate="print">
                       <a:extLst>
                         <a:ext uri="{28A0092B-C50C-407E-A947-70E740481C1C}">
                           <a14:useLocalDpi xmlns:a14="http://schemas.microsoft.com/office/drawing/2010/main" val="0"/>
@@ -11545,7 +12058,7 @@
                     </pic:cNvPicPr>
                   </pic:nvPicPr>
                   <pic:blipFill>
-                    <a:blip r:embed="rId30" cstate="print">
+                    <a:blip r:embed="rId27" cstate="print">
                       <a:extLst>
                         <a:ext uri="{28A0092B-C50C-407E-A947-70E740481C1C}">
                           <a14:useLocalDpi xmlns:a14="http://schemas.microsoft.com/office/drawing/2010/main" val="0"/>
@@ -11586,8 +12099,8 @@
       </w:pPr>
     </w:p>
     <w:sectPr>
-      <w:headerReference w:type="default" r:id="rId31"/>
-      <w:footerReference w:type="default" r:id="rId32"/>
+      <w:headerReference w:type="default" r:id="rId28"/>
+      <w:footerReference w:type="default" r:id="rId29"/>
       <w:pgSz w:w="11906" w:h="16838" w:code="9"/>
       <w:pgMar w:top="1134" w:right="1274" w:bottom="1135" w:left="1170" w:header="567" w:footer="567" w:gutter="0"/>
       <w:pgNumType w:start="0"/>
@@ -11658,7 +12171,7 @@
           <w:rPr>
             <w:noProof/>
           </w:rPr>
-          <w:t>12</w:t>
+          <w:t>14</w:t>
         </w:r>
         <w:r>
           <w:rPr>
@@ -15123,7 +15636,7 @@
 </file>
 
 <file path=customXml/itemProps2.xml><?xml version="1.0" encoding="utf-8"?>
-<ds:datastoreItem xmlns:ds="http://schemas.openxmlformats.org/officeDocument/2006/customXml" ds:itemID="{4970E017-D80B-45E0-828C-0081DB190819}">
+<ds:datastoreItem xmlns:ds="http://schemas.openxmlformats.org/officeDocument/2006/customXml" ds:itemID="{3DB5610E-9B91-45B0-9ACC-8F71B7A83AEC}">
   <ds:schemaRefs>
     <ds:schemaRef ds:uri="http://schemas.openxmlformats.org/officeDocument/2006/bibliography"/>
   </ds:schemaRefs>

</xml_diff>

<commit_message>
Revert "Deleted an answer"
This reverts commit dd596d61a6918da918d85eeab01f506f47cf4f0d.
</commit_message>
<xml_diff>
--- a/assignments.docx
+++ b/assignments.docx
@@ -482,7 +482,7 @@
                                         </pic:cNvPicPr>
                                       </pic:nvPicPr>
                                       <pic:blipFill>
-                                        <a:blip r:embed="rId11" cstate="print">
+                                        <a:blip r:embed="rId9" cstate="print">
                                           <a:extLst>
                                             <a:ext uri="{28A0092B-C50C-407E-A947-70E740481C1C}">
                                               <a14:useLocalDpi xmlns:a14="http://schemas.microsoft.com/office/drawing/2010/main" val="0"/>
@@ -537,7 +537,7 @@
                                         </pic:cNvPicPr>
                                       </pic:nvPicPr>
                                       <pic:blipFill>
-                                        <a:blip r:embed="rId12">
+                                        <a:blip r:embed="rId10">
                                           <a:extLst>
                                             <a:ext uri="{28A0092B-C50C-407E-A947-70E740481C1C}">
                                               <a14:useLocalDpi xmlns:a14="http://schemas.microsoft.com/office/drawing/2010/main" val="0"/>
@@ -683,7 +683,7 @@
                                               <pic:cNvPicPr/>
                                             </pic:nvPicPr>
                                             <pic:blipFill>
-                                              <a:blip r:embed="rId13"/>
+                                              <a:blip r:embed="rId11"/>
                                               <a:stretch>
                                                 <a:fillRect/>
                                               </a:stretch>
@@ -759,7 +759,7 @@
                                         <pic:cNvPicPr/>
                                       </pic:nvPicPr>
                                       <pic:blipFill>
-                                        <a:blip r:embed="rId14"/>
+                                        <a:blip r:embed="rId11"/>
                                         <a:stretch>
                                           <a:fillRect/>
                                         </a:stretch>
@@ -2969,7 +2969,7 @@
                     </pic:cNvPicPr>
                   </pic:nvPicPr>
                   <pic:blipFill>
-                    <a:blip r:embed="rId15">
+                    <a:blip r:embed="rId12">
                       <a:extLst>
                         <a:ext uri="{28A0092B-C50C-407E-A947-70E740481C1C}">
                           <a14:useLocalDpi xmlns:a14="http://schemas.microsoft.com/office/drawing/2010/main" val="0"/>
@@ -3148,7 +3148,7 @@
                     </pic:cNvPicPr>
                   </pic:nvPicPr>
                   <pic:blipFill>
-                    <a:blip r:embed="rId16">
+                    <a:blip r:embed="rId13">
                       <a:extLst>
                         <a:ext uri="{28A0092B-C50C-407E-A947-70E740481C1C}">
                           <a14:useLocalDpi xmlns:a14="http://schemas.microsoft.com/office/drawing/2010/main" val="0"/>
@@ -3775,7 +3775,7 @@
                     </pic:cNvPicPr>
                   </pic:nvPicPr>
                   <pic:blipFill>
-                    <a:blip r:embed="rId17">
+                    <a:blip r:embed="rId14">
                       <a:extLst>
                         <a:ext uri="{28A0092B-C50C-407E-A947-70E740481C1C}">
                           <a14:useLocalDpi xmlns:a14="http://schemas.microsoft.com/office/drawing/2010/main" val="0"/>
@@ -4063,7 +4063,7 @@
                     </pic:cNvPicPr>
                   </pic:nvPicPr>
                   <pic:blipFill>
-                    <a:blip r:embed="rId18">
+                    <a:blip r:embed="rId15">
                       <a:extLst>
                         <a:ext uri="{28A0092B-C50C-407E-A947-70E740481C1C}">
                           <a14:useLocalDpi xmlns:a14="http://schemas.microsoft.com/office/drawing/2010/main" val="0"/>
@@ -4131,14 +4131,42 @@
           <w:lang w:val="en-US"/>
         </w:rPr>
       </w:pPr>
-      <w:bookmarkStart w:id="5" w:name="_GoBack"/>
-      <w:bookmarkEnd w:id="5"/>
-      <w:r>
-        <w:rPr>
-          <w:color w:val="0070C0"/>
-          <w:lang w:val="en-US"/>
-        </w:rPr>
-        <w:t xml:space="preserve">. </w:t>
+      <w:r>
+        <w:rPr>
+          <w:color w:val="0070C0"/>
+          <w:lang w:val="en-US"/>
+        </w:rPr>
+        <w:t>I have</w:t>
+      </w:r>
+      <w:r>
+        <w:rPr>
+          <w:color w:val="0070C0"/>
+          <w:lang w:val="en-US"/>
+        </w:rPr>
+        <w:t xml:space="preserve"> already installed </w:t>
+      </w:r>
+      <w:proofErr w:type="spellStart"/>
+      <w:r>
+        <w:rPr>
+          <w:color w:val="0070C0"/>
+          <w:lang w:val="en-US"/>
+        </w:rPr>
+        <w:t>git</w:t>
+      </w:r>
+      <w:proofErr w:type="spellEnd"/>
+      <w:r>
+        <w:rPr>
+          <w:color w:val="0070C0"/>
+          <w:lang w:val="en-US"/>
+        </w:rPr>
+        <w:t xml:space="preserve"> </w:t>
+      </w:r>
+      <w:r>
+        <w:rPr>
+          <w:color w:val="0070C0"/>
+          <w:lang w:val="en-US"/>
+        </w:rPr>
+        <w:t xml:space="preserve">in my computer. </w:t>
       </w:r>
       <w:r>
         <w:rPr>
@@ -4193,7 +4221,7 @@
                     <pic:cNvPicPr/>
                   </pic:nvPicPr>
                   <pic:blipFill>
-                    <a:blip r:embed="rId19">
+                    <a:blip r:embed="rId16">
                       <a:extLst>
                         <a:ext uri="{28A0092B-C50C-407E-A947-70E740481C1C}">
                           <a14:useLocalDpi xmlns:a14="http://schemas.microsoft.com/office/drawing/2010/main" val="0"/>
@@ -4245,7 +4273,7 @@
           <w:lang w:val="en-US"/>
         </w:rPr>
       </w:pPr>
-      <w:bookmarkStart w:id="6" w:name="_Toc463301945"/>
+      <w:bookmarkStart w:id="5" w:name="_Toc463301945"/>
       <w:r>
         <w:rPr>
           <w:lang w:val="en-US"/>
@@ -4258,7 +4286,7 @@
         </w:rPr>
         <w:t>5</w:t>
       </w:r>
-      <w:bookmarkEnd w:id="6"/>
+      <w:bookmarkEnd w:id="5"/>
     </w:p>
     <w:p>
       <w:pPr>
@@ -4342,7 +4370,7 @@
                     <pic:cNvPicPr/>
                   </pic:nvPicPr>
                   <pic:blipFill>
-                    <a:blip r:embed="rId20"/>
+                    <a:blip r:embed="rId17"/>
                     <a:stretch>
                       <a:fillRect/>
                     </a:stretch>
@@ -4421,22 +4449,22 @@
           <w:lang w:val="en-US"/>
         </w:rPr>
       </w:pPr>
-      <w:bookmarkStart w:id="7" w:name="_Toc458980651"/>
-      <w:bookmarkStart w:id="8" w:name="_Toc463301946"/>
+      <w:bookmarkStart w:id="6" w:name="_Toc458980651"/>
+      <w:bookmarkStart w:id="7" w:name="_Toc463301946"/>
       <w:r>
         <w:rPr>
           <w:lang w:val="en-US"/>
         </w:rPr>
         <w:t xml:space="preserve">Exercise </w:t>
       </w:r>
+      <w:bookmarkEnd w:id="6"/>
+      <w:r>
+        <w:rPr>
+          <w:lang w:val="en-US"/>
+        </w:rPr>
+        <w:t>6</w:t>
+      </w:r>
       <w:bookmarkEnd w:id="7"/>
-      <w:r>
-        <w:rPr>
-          <w:lang w:val="en-US"/>
-        </w:rPr>
-        <w:t>6</w:t>
-      </w:r>
-      <w:bookmarkEnd w:id="8"/>
     </w:p>
     <w:p>
       <w:pPr>
@@ -4494,7 +4522,7 @@
                     </pic:cNvPicPr>
                   </pic:nvPicPr>
                   <pic:blipFill>
-                    <a:blip r:embed="rId21">
+                    <a:blip r:embed="rId18">
                       <a:extLst>
                         <a:ext uri="{28A0092B-C50C-407E-A947-70E740481C1C}">
                           <a14:useLocalDpi xmlns:a14="http://schemas.microsoft.com/office/drawing/2010/main" val="0"/>
@@ -5039,7 +5067,7 @@
           <w:lang w:val="en-US"/>
         </w:rPr>
       </w:pPr>
-      <w:bookmarkStart w:id="9" w:name="_Toc463301947"/>
+      <w:bookmarkStart w:id="8" w:name="_Toc463301947"/>
       <w:r>
         <w:rPr>
           <w:lang w:val="en-US"/>
@@ -5047,7 +5075,7 @@
         <w:lastRenderedPageBreak/>
         <w:t>Video 1</w:t>
       </w:r>
-      <w:bookmarkEnd w:id="9"/>
+      <w:bookmarkEnd w:id="8"/>
     </w:p>
     <w:p>
       <w:pPr>
@@ -5138,7 +5166,7 @@
                     <pic:cNvPicPr/>
                   </pic:nvPicPr>
                   <pic:blipFill>
-                    <a:blip r:embed="rId22"/>
+                    <a:blip r:embed="rId19"/>
                     <a:stretch>
                       <a:fillRect/>
                     </a:stretch>
@@ -5172,7 +5200,7 @@
         </w:rPr>
         <w:t xml:space="preserve">Link: </w:t>
       </w:r>
-      <w:hyperlink r:id="rId23" w:history="1">
+      <w:hyperlink r:id="rId20" w:history="1">
         <w:r>
           <w:rPr>
             <w:rStyle w:val="Hyperlink"/>
@@ -5295,7 +5323,7 @@
           <w:lang w:val="en-US"/>
         </w:rPr>
       </w:pPr>
-      <w:bookmarkStart w:id="10" w:name="_Toc463301948"/>
+      <w:bookmarkStart w:id="9" w:name="_Toc463301948"/>
       <w:r>
         <w:rPr>
           <w:lang w:val="en-US"/>
@@ -5303,7 +5331,7 @@
         <w:lastRenderedPageBreak/>
         <w:t>Intermediate part</w:t>
       </w:r>
-      <w:bookmarkEnd w:id="10"/>
+      <w:bookmarkEnd w:id="9"/>
     </w:p>
     <w:p>
       <w:pPr>
@@ -5338,7 +5366,7 @@
           <w:lang w:val="en-US"/>
         </w:rPr>
       </w:pPr>
-      <w:bookmarkStart w:id="11" w:name="_Toc463301949"/>
+      <w:bookmarkStart w:id="10" w:name="_Toc463301949"/>
       <w:r>
         <w:rPr>
           <w:lang w:val="en-US"/>
@@ -5352,7 +5380,7 @@
         </w:rPr>
         <w:t>7</w:t>
       </w:r>
-      <w:bookmarkEnd w:id="11"/>
+      <w:bookmarkEnd w:id="10"/>
     </w:p>
     <w:p>
       <w:pPr>
@@ -5446,7 +5474,7 @@
                     </pic:cNvPicPr>
                   </pic:nvPicPr>
                   <pic:blipFill>
-                    <a:blip r:embed="rId24">
+                    <a:blip r:embed="rId21">
                       <a:extLst>
                         <a:ext uri="{28A0092B-C50C-407E-A947-70E740481C1C}">
                           <a14:useLocalDpi xmlns:a14="http://schemas.microsoft.com/office/drawing/2010/main" val="0"/>
@@ -6533,7 +6561,7 @@
           <w:lang w:val="en-US"/>
         </w:rPr>
       </w:pPr>
-      <w:bookmarkStart w:id="12" w:name="_Toc463301950"/>
+      <w:bookmarkStart w:id="11" w:name="_Toc463301950"/>
       <w:r>
         <w:rPr>
           <w:lang w:val="en-US"/>
@@ -6547,7 +6575,7 @@
         </w:rPr>
         <w:t>8</w:t>
       </w:r>
-      <w:bookmarkEnd w:id="12"/>
+      <w:bookmarkEnd w:id="11"/>
     </w:p>
     <w:p>
       <w:pPr>
@@ -6689,7 +6717,7 @@
                     </pic:cNvPicPr>
                   </pic:nvPicPr>
                   <pic:blipFill>
-                    <a:blip r:embed="rId25">
+                    <a:blip r:embed="rId22">
                       <a:extLst>
                         <a:ext uri="{28A0092B-C50C-407E-A947-70E740481C1C}">
                           <a14:useLocalDpi xmlns:a14="http://schemas.microsoft.com/office/drawing/2010/main" val="0"/>
@@ -7000,7 +7028,7 @@
           <w:lang w:val="en-US"/>
         </w:rPr>
       </w:pPr>
-      <w:bookmarkStart w:id="13" w:name="_Toc463301951"/>
+      <w:bookmarkStart w:id="12" w:name="_Toc463301951"/>
       <w:r>
         <w:rPr>
           <w:lang w:val="en-US"/>
@@ -7008,7 +7036,7 @@
         <w:lastRenderedPageBreak/>
         <w:t>Exercise 9</w:t>
       </w:r>
-      <w:bookmarkEnd w:id="13"/>
+      <w:bookmarkEnd w:id="12"/>
     </w:p>
     <w:p>
       <w:pPr>
@@ -7066,7 +7094,7 @@
                     </pic:cNvPicPr>
                   </pic:nvPicPr>
                   <pic:blipFill>
-                    <a:blip r:embed="rId21">
+                    <a:blip r:embed="rId18">
                       <a:extLst>
                         <a:ext uri="{28A0092B-C50C-407E-A947-70E740481C1C}">
                           <a14:useLocalDpi xmlns:a14="http://schemas.microsoft.com/office/drawing/2010/main" val="0"/>
@@ -7943,14 +7971,14 @@
           <w:lang w:val="en-US"/>
         </w:rPr>
       </w:pPr>
-      <w:bookmarkStart w:id="14" w:name="_Toc463301952"/>
+      <w:bookmarkStart w:id="13" w:name="_Toc463301952"/>
       <w:r>
         <w:rPr>
           <w:lang w:val="en-US"/>
         </w:rPr>
         <w:t>Advanced part</w:t>
       </w:r>
-      <w:bookmarkEnd w:id="14"/>
+      <w:bookmarkEnd w:id="13"/>
     </w:p>
     <w:p>
       <w:pPr>
@@ -7985,7 +8013,7 @@
           <w:lang w:val="en-US"/>
         </w:rPr>
       </w:pPr>
-      <w:bookmarkStart w:id="15" w:name="_Toc463301953"/>
+      <w:bookmarkStart w:id="14" w:name="_Toc463301953"/>
       <w:r>
         <w:rPr>
           <w:lang w:val="en-US"/>
@@ -7993,7 +8021,7 @@
         <w:lastRenderedPageBreak/>
         <w:t>Exercise 10</w:t>
       </w:r>
-      <w:bookmarkEnd w:id="15"/>
+      <w:bookmarkEnd w:id="14"/>
     </w:p>
     <w:p>
       <w:pPr>
@@ -8075,7 +8103,7 @@
                     </pic:cNvPicPr>
                   </pic:nvPicPr>
                   <pic:blipFill>
-                    <a:blip r:embed="rId24">
+                    <a:blip r:embed="rId21">
                       <a:extLst>
                         <a:ext uri="{28A0092B-C50C-407E-A947-70E740481C1C}">
                           <a14:useLocalDpi xmlns:a14="http://schemas.microsoft.com/office/drawing/2010/main" val="0"/>
@@ -8887,7 +8915,7 @@
           <w:lang w:val="en-US"/>
         </w:rPr>
       </w:pPr>
-      <w:bookmarkStart w:id="16" w:name="_Toc463301954"/>
+      <w:bookmarkStart w:id="15" w:name="_Toc463301954"/>
       <w:r>
         <w:rPr>
           <w:lang w:val="en-US"/>
@@ -8901,7 +8929,7 @@
         </w:rPr>
         <w:t>11</w:t>
       </w:r>
-      <w:bookmarkEnd w:id="16"/>
+      <w:bookmarkEnd w:id="15"/>
     </w:p>
     <w:p>
       <w:pPr>
@@ -8983,7 +9011,7 @@
                     </pic:cNvPicPr>
                   </pic:nvPicPr>
                   <pic:blipFill>
-                    <a:blip r:embed="rId26">
+                    <a:blip r:embed="rId23">
                       <a:extLst>
                         <a:ext uri="{28A0092B-C50C-407E-A947-70E740481C1C}">
                           <a14:useLocalDpi xmlns:a14="http://schemas.microsoft.com/office/drawing/2010/main" val="0"/>
@@ -9115,7 +9143,7 @@
           <w:lang w:val="en-US"/>
         </w:rPr>
       </w:pPr>
-      <w:bookmarkStart w:id="17" w:name="_Toc463301955"/>
+      <w:bookmarkStart w:id="16" w:name="_Toc463301955"/>
       <w:r>
         <w:rPr>
           <w:lang w:val="en-US"/>
@@ -9129,7 +9157,7 @@
         </w:rPr>
         <w:t>12</w:t>
       </w:r>
-      <w:bookmarkEnd w:id="17"/>
+      <w:bookmarkEnd w:id="16"/>
     </w:p>
     <w:p>
       <w:pPr>
@@ -9211,7 +9239,7 @@
                     </pic:cNvPicPr>
                   </pic:nvPicPr>
                   <pic:blipFill>
-                    <a:blip r:embed="rId27">
+                    <a:blip r:embed="rId24">
                       <a:extLst>
                         <a:ext uri="{28A0092B-C50C-407E-A947-70E740481C1C}">
                           <a14:useLocalDpi xmlns:a14="http://schemas.microsoft.com/office/drawing/2010/main" val="0"/>
@@ -9284,6 +9312,8 @@
         </w:rPr>
         <w:t>[Your answer]</w:t>
       </w:r>
+      <w:bookmarkStart w:id="17" w:name="_GoBack"/>
+      <w:bookmarkEnd w:id="17"/>
     </w:p>
     <w:p>
       <w:pPr>
@@ -9405,7 +9435,7 @@
                     </pic:cNvPicPr>
                   </pic:nvPicPr>
                   <pic:blipFill>
-                    <a:blip r:embed="rId28">
+                    <a:blip r:embed="rId25">
                       <a:extLst>
                         <a:ext uri="{28A0092B-C50C-407E-A947-70E740481C1C}">
                           <a14:useLocalDpi xmlns:a14="http://schemas.microsoft.com/office/drawing/2010/main" val="0"/>
@@ -9603,7 +9633,7 @@
                     </pic:cNvPicPr>
                   </pic:nvPicPr>
                   <pic:blipFill>
-                    <a:blip r:embed="rId21">
+                    <a:blip r:embed="rId18">
                       <a:extLst>
                         <a:ext uri="{28A0092B-C50C-407E-A947-70E740481C1C}">
                           <a14:useLocalDpi xmlns:a14="http://schemas.microsoft.com/office/drawing/2010/main" val="0"/>
@@ -12970,7 +13000,7 @@
                     </pic:cNvPicPr>
                   </pic:nvPicPr>
                   <pic:blipFill>
-                    <a:blip r:embed="rId29" cstate="print">
+                    <a:blip r:embed="rId26" cstate="print">
                       <a:extLst>
                         <a:ext uri="{28A0092B-C50C-407E-A947-70E740481C1C}">
                           <a14:useLocalDpi xmlns:a14="http://schemas.microsoft.com/office/drawing/2010/main" val="0"/>
@@ -13033,7 +13063,7 @@
                     </pic:cNvPicPr>
                   </pic:nvPicPr>
                   <pic:blipFill>
-                    <a:blip r:embed="rId30" cstate="print">
+                    <a:blip r:embed="rId27" cstate="print">
                       <a:extLst>
                         <a:ext uri="{28A0092B-C50C-407E-A947-70E740481C1C}">
                           <a14:useLocalDpi xmlns:a14="http://schemas.microsoft.com/office/drawing/2010/main" val="0"/>
@@ -13074,8 +13104,8 @@
       </w:pPr>
     </w:p>
     <w:sectPr>
-      <w:headerReference w:type="default" r:id="rId31"/>
-      <w:footerReference w:type="default" r:id="rId32"/>
+      <w:headerReference w:type="default" r:id="rId28"/>
+      <w:footerReference w:type="default" r:id="rId29"/>
       <w:pgSz w:w="11906" w:h="16838" w:code="9"/>
       <w:pgMar w:top="1134" w:right="1274" w:bottom="1135" w:left="1170" w:header="567" w:footer="567" w:gutter="0"/>
       <w:pgNumType w:start="0"/>
@@ -13146,7 +13176,7 @@
           <w:rPr>
             <w:noProof/>
           </w:rPr>
-          <w:t>20</w:t>
+          <w:t>22</w:t>
         </w:r>
         <w:r>
           <w:rPr>
@@ -16611,7 +16641,7 @@
 </file>
 
 <file path=customXml/itemProps2.xml><?xml version="1.0" encoding="utf-8"?>
-<ds:datastoreItem xmlns:ds="http://schemas.openxmlformats.org/officeDocument/2006/customXml" ds:itemID="{E9599962-177A-4A57-92DD-6F0D9B641C6A}">
+<ds:datastoreItem xmlns:ds="http://schemas.openxmlformats.org/officeDocument/2006/customXml" ds:itemID="{504D17FA-ACA5-4E60-A2C4-166CCBD60FDD}">
   <ds:schemaRefs>
     <ds:schemaRef ds:uri="http://schemas.openxmlformats.org/officeDocument/2006/bibliography"/>
   </ds:schemaRefs>

</xml_diff>